<commit_message>
do more updates on the Graph lecture notes
</commit_message>
<xml_diff>
--- a/Graph_Algorithm/LectureNotes.docx
+++ b/Graph_Algorithm/LectureNotes.docx
@@ -22,7 +22,13 @@
         </w:numPr>
       </w:pPr>
       <w:r>
-        <w:t>This lecture is going to provide all tools you need to cover 80% of all graph problems.</w:t>
+        <w:t xml:space="preserve">This lecture </w:t>
+      </w:r>
+      <w:r>
+        <w:t>will provide all the</w:t>
+      </w:r>
+      <w:r>
+        <w:t xml:space="preserve"> tools you need to cover 80% of all graph problems.</w:t>
       </w:r>
     </w:p>
     <w:p>
@@ -34,7 +40,31 @@
         </w:numPr>
       </w:pPr>
       <w:r>
-        <w:t>The key to victory for your data structures and algorithms, and especially your graphs, is to visualize things.</w:t>
+        <w:t>Visualizing things is the key to victory for your data structures and algorithms</w:t>
+      </w:r>
+      <w:r>
+        <w:t>, especially</w:t>
+      </w:r>
+      <w:r>
+        <w:t xml:space="preserve"> </w:t>
+      </w:r>
+      <w:r>
+        <w:t>on</w:t>
+      </w:r>
+      <w:r>
+        <w:t xml:space="preserve"> solving</w:t>
+      </w:r>
+      <w:r>
+        <w:t xml:space="preserve"> </w:t>
+      </w:r>
+      <w:r>
+        <w:t>graph</w:t>
+      </w:r>
+      <w:r>
+        <w:t xml:space="preserve"> problems</w:t>
+      </w:r>
+      <w:r>
+        <w:t>.</w:t>
       </w:r>
     </w:p>
     <w:p>
@@ -99,6 +129,9 @@
       <w:r>
         <w:t>Talk about the complexity of the algorithm in the approach video</w:t>
       </w:r>
+      <w:r>
+        <w:t>.</w:t>
+      </w:r>
     </w:p>
     <w:p>
       <w:pPr>
@@ -112,10 +145,7 @@
         <w:t>Followed every approach; we are also going to implement the code</w:t>
       </w:r>
       <w:r>
-        <w:t>,</w:t>
-      </w:r>
-      <w:r>
-        <w:t xml:space="preserve"> of course</w:t>
+        <w:t>.</w:t>
       </w:r>
     </w:p>
     <w:p>
@@ -165,7 +195,10 @@
         <w:t xml:space="preserve"> </w:t>
       </w:r>
       <w:r>
-        <w:t>Also known as vertexes. They are some</w:t>
+        <w:t xml:space="preserve">Also known as vertexes. </w:t>
+      </w:r>
+      <w:r>
+        <w:t>Some</w:t>
       </w:r>
       <w:r>
         <w:t xml:space="preserve"> tiny circles with data </w:t>
@@ -178,6 +211,9 @@
       </w:r>
       <w:r>
         <w:t xml:space="preserve"> of them</w:t>
+      </w:r>
+      <w:r>
+        <w:t>.</w:t>
       </w:r>
     </w:p>
     <w:p>
@@ -212,6 +248,9 @@
     </w:p>
     <w:p>
       <w:r>
+        <w:rPr>
+          <w:noProof/>
+        </w:rPr>
         <w:drawing>
           <wp:inline distT="0" distB="0" distL="0" distR="0" wp14:anchorId="0B460329" wp14:editId="2223197E">
             <wp:extent cx="2476846" cy="3905795"/>
@@ -249,6 +288,9 @@
         </w:drawing>
       </w:r>
       <w:r>
+        <w:rPr>
+          <w:noProof/>
+        </w:rPr>
         <w:drawing>
           <wp:inline distT="0" distB="0" distL="0" distR="0" wp14:anchorId="6E1AD4C2" wp14:editId="05883C3D">
             <wp:extent cx="2772162" cy="3820058"/>
@@ -296,19 +338,13 @@
       </w:pPr>
       <w:r>
         <w:lastRenderedPageBreak/>
-        <w:t xml:space="preserve">The directed graph has arrowheads along the edges (consider directions), while the undirected graph does not have arrow heads. </w:t>
-      </w:r>
-      <w:r>
-        <w:t>(</w:t>
-      </w:r>
-      <w:r>
-        <w:t xml:space="preserve">NOT </w:t>
-      </w:r>
-      <w:r>
-        <w:t>consider directions</w:t>
-      </w:r>
-      <w:r>
-        <w:t>)</w:t>
+        <w:t xml:space="preserve">The directed graph has arrowheads along the edges (consider directions), while the undirected graph does not have </w:t>
+      </w:r>
+      <w:r>
+        <w:t>arrowheads</w:t>
+      </w:r>
+      <w:r>
+        <w:t>. (NOT consider directions)</w:t>
       </w:r>
     </w:p>
     <w:p>
@@ -319,6 +355,186 @@
           <w:numId w:val="8"/>
         </w:numPr>
       </w:pPr>
+      <w:r>
+        <w:t>In the directed graph, w</w:t>
+      </w:r>
+      <w:r>
+        <w:t xml:space="preserve">e can travel from node </w:t>
+      </w:r>
+      <w:r>
+        <w:t>A</w:t>
+      </w:r>
+      <w:r>
+        <w:t xml:space="preserve"> to node </w:t>
+      </w:r>
+      <w:r>
+        <w:t>C</w:t>
+      </w:r>
+      <w:r>
+        <w:t xml:space="preserve">, but we cannot travel from node </w:t>
+      </w:r>
+      <w:r>
+        <w:t>C</w:t>
+      </w:r>
+      <w:r>
+        <w:t xml:space="preserve"> to node </w:t>
+      </w:r>
+      <w:r>
+        <w:t>A</w:t>
+      </w:r>
+      <w:r>
+        <w:t>.</w:t>
+      </w:r>
+      <w:r>
+        <w:t xml:space="preserve"> But in the undirected graph, we can travel either from node A to node C or node C to node A.</w:t>
+      </w:r>
+    </w:p>
+    <w:p>
+      <w:pPr>
+        <w:pStyle w:val="ListParagraph"/>
+        <w:numPr>
+          <w:ilvl w:val="0"/>
+          <w:numId w:val="8"/>
+        </w:numPr>
+      </w:pPr>
+      <w:r>
+        <w:rPr>
+          <w:b/>
+          <w:bCs/>
+        </w:rPr>
+        <w:t xml:space="preserve">Neighbor </w:t>
+      </w:r>
+      <w:r>
+        <w:rPr>
+          <w:b/>
+          <w:bCs/>
+        </w:rPr>
+        <w:t>N</w:t>
+      </w:r>
+      <w:r>
+        <w:rPr>
+          <w:b/>
+          <w:bCs/>
+        </w:rPr>
+        <w:t>ode</w:t>
+      </w:r>
+      <w:r>
+        <w:t xml:space="preserve"> </w:t>
+      </w:r>
+      <w:r>
+        <w:sym w:font="Wingdings" w:char="F0E0"/>
+      </w:r>
+      <w:r>
+        <w:t xml:space="preserve"> Any node that is accessible through an edge. (</w:t>
+      </w:r>
+      <w:r>
+        <w:t>E</w:t>
+      </w:r>
+      <w:r>
+        <w:t xml:space="preserve">x. In the directed graph, node B and node </w:t>
+      </w:r>
+      <w:r>
+        <w:t>C</w:t>
+      </w:r>
+      <w:r>
+        <w:t xml:space="preserve"> are </w:t>
+      </w:r>
+      <w:r>
+        <w:t>neighbour</w:t>
+      </w:r>
+      <w:r>
+        <w:t xml:space="preserve"> node</w:t>
+      </w:r>
+      <w:r>
+        <w:t>s</w:t>
+      </w:r>
+      <w:r>
+        <w:t xml:space="preserve"> of node A</w:t>
+      </w:r>
+      <w:r>
+        <w:t xml:space="preserve">. </w:t>
+      </w:r>
+      <w:r>
+        <w:rPr>
+          <w:b/>
+          <w:bCs/>
+        </w:rPr>
+        <w:t xml:space="preserve">But node A is NOT a </w:t>
+      </w:r>
+      <w:r>
+        <w:rPr>
+          <w:b/>
+          <w:bCs/>
+        </w:rPr>
+        <w:t>neighbour</w:t>
+      </w:r>
+      <w:r>
+        <w:rPr>
+          <w:b/>
+          <w:bCs/>
+        </w:rPr>
+        <w:t xml:space="preserve"> node of node C because it is NOT accessible</w:t>
+      </w:r>
+      <w:r>
+        <w:t>)</w:t>
+      </w:r>
+      <w:r>
+        <w:t xml:space="preserve">. </w:t>
+      </w:r>
+    </w:p>
+    <w:p>
+      <w:pPr>
+        <w:pStyle w:val="ListParagraph"/>
+        <w:numPr>
+          <w:ilvl w:val="0"/>
+          <w:numId w:val="8"/>
+        </w:numPr>
+      </w:pPr>
+      <w:r>
+        <w:t>Convert the graph to an adjacency list (usually in a HashMap data structure)</w:t>
+      </w:r>
+    </w:p>
+    <w:p>
+      <w:pPr>
+        <w:pStyle w:val="ListParagraph"/>
+      </w:pPr>
+      <w:r>
+        <w:drawing>
+          <wp:inline distT="0" distB="0" distL="0" distR="0" wp14:anchorId="5557B47D" wp14:editId="41949DE3">
+            <wp:extent cx="5486400" cy="3061970"/>
+            <wp:effectExtent l="0" t="0" r="0" b="5080"/>
+            <wp:docPr id="3" name="Picture 3" descr="A picture containing timeline&#10;&#10;Description automatically generated"/>
+            <wp:cNvGraphicFramePr>
+              <a:graphicFrameLocks xmlns:a="http://schemas.openxmlformats.org/drawingml/2006/main" noChangeAspect="1"/>
+            </wp:cNvGraphicFramePr>
+            <a:graphic xmlns:a="http://schemas.openxmlformats.org/drawingml/2006/main">
+              <a:graphicData uri="http://schemas.openxmlformats.org/drawingml/2006/picture">
+                <pic:pic xmlns:pic="http://schemas.openxmlformats.org/drawingml/2006/picture">
+                  <pic:nvPicPr>
+                    <pic:cNvPr id="3" name="Picture 3" descr="A picture containing timeline&#10;&#10;Description automatically generated"/>
+                    <pic:cNvPicPr/>
+                  </pic:nvPicPr>
+                  <pic:blipFill>
+                    <a:blip r:embed="rId7"/>
+                    <a:stretch>
+                      <a:fillRect/>
+                    </a:stretch>
+                  </pic:blipFill>
+                  <pic:spPr>
+                    <a:xfrm>
+                      <a:off x="0" y="0"/>
+                      <a:ext cx="5486400" cy="3061970"/>
+                    </a:xfrm>
+                    <a:prstGeom prst="rect">
+                      <a:avLst/>
+                    </a:prstGeom>
+                  </pic:spPr>
+                </pic:pic>
+              </a:graphicData>
+            </a:graphic>
+          </wp:inline>
+        </w:drawing>
+      </w:r>
     </w:p>
     <w:sectPr>
       <w:pgSz w:w="12240" w:h="15840"/>
@@ -1621,7 +1837,7 @@
         <a:sysClr val="windowText" lastClr="000000"/>
       </a:dk1>
       <a:lt1>
-        <a:sysClr val="window" lastClr="CCE8CF"/>
+        <a:sysClr val="window" lastClr="FFFFFF"/>
       </a:lt1>
       <a:dk2>
         <a:srgbClr val="44546A"/>

</xml_diff>

<commit_message>
add the depth first traversal and breath first traversal intro to the Graph/Lecturenotes
</commit_message>
<xml_diff>
--- a/Graph_Algorithm/LectureNotes.docx
+++ b/Graph_Algorithm/LectureNotes.docx
@@ -49,7 +49,10 @@
         <w:t xml:space="preserve"> </w:t>
       </w:r>
       <w:r>
-        <w:t>on</w:t>
+        <w:t>i</w:t>
+      </w:r>
+      <w:r>
+        <w:t>n</w:t>
       </w:r>
       <w:r>
         <w:t xml:space="preserve"> solving</w:t>
@@ -499,6 +502,9 @@
         <w:pStyle w:val="ListParagraph"/>
       </w:pPr>
       <w:r>
+        <w:rPr>
+          <w:noProof/>
+        </w:rPr>
         <w:drawing>
           <wp:inline distT="0" distB="0" distL="0" distR="0" wp14:anchorId="5557B47D" wp14:editId="41949DE3">
             <wp:extent cx="5486400" cy="3061970"/>
@@ -536,6 +542,292 @@
         </w:drawing>
       </w:r>
     </w:p>
+    <w:p>
+      <w:pPr>
+        <w:pStyle w:val="ListParagraph"/>
+        <w:numPr>
+          <w:ilvl w:val="0"/>
+          <w:numId w:val="9"/>
+        </w:numPr>
+      </w:pPr>
+      <w:r>
+        <w:t>The keys of this adjacency list are every nodes inside the graph. (A</w:t>
+      </w:r>
+      <w:r>
+        <w:sym w:font="Wingdings" w:char="F0E0"/>
+      </w:r>
+      <w:r>
+        <w:t>F)</w:t>
+      </w:r>
+    </w:p>
+    <w:p>
+      <w:pPr>
+        <w:pStyle w:val="ListParagraph"/>
+        <w:numPr>
+          <w:ilvl w:val="0"/>
+          <w:numId w:val="9"/>
+        </w:numPr>
+      </w:pPr>
+      <w:r>
+        <w:t>The values of the ajacency list are going to arrays</w:t>
+      </w:r>
+    </w:p>
+    <w:p>
+      <w:pPr>
+        <w:pStyle w:val="ListParagraph"/>
+        <w:numPr>
+          <w:ilvl w:val="0"/>
+          <w:numId w:val="9"/>
+        </w:numPr>
+      </w:pPr>
+      <w:r>
+        <w:t>Even the node D is empty, it should still be a key inside the adjacent list</w:t>
+      </w:r>
+      <w:r>
+        <w:t>. So we can know that the node D exists.</w:t>
+      </w:r>
+    </w:p>
+    <w:p>
+      <w:pPr>
+        <w:pStyle w:val="Heading2"/>
+      </w:pPr>
+      <w:r>
+        <w:t>D</w:t>
+      </w:r>
+      <w:r>
+        <w:t xml:space="preserve">epth </w:t>
+      </w:r>
+      <w:r>
+        <w:t>F</w:t>
+      </w:r>
+      <w:r>
+        <w:t xml:space="preserve">irst and </w:t>
+      </w:r>
+      <w:r>
+        <w:t>B</w:t>
+      </w:r>
+      <w:r>
+        <w:t xml:space="preserve">readth </w:t>
+      </w:r>
+      <w:r>
+        <w:t>F</w:t>
+      </w:r>
+      <w:r>
+        <w:t xml:space="preserve">irst </w:t>
+      </w:r>
+      <w:r>
+        <w:t>T</w:t>
+      </w:r>
+      <w:r>
+        <w:t>raversal</w:t>
+      </w:r>
+      <w:r>
+        <w:rPr>
+          <w:rFonts w:hint="eastAsia"/>
+        </w:rPr>
+        <w:t>（深度优先</w:t>
+      </w:r>
+      <w:r>
+        <w:rPr>
+          <w:rFonts w:hint="eastAsia"/>
+        </w:rPr>
+        <w:t xml:space="preserve"> </w:t>
+      </w:r>
+      <w:r>
+        <w:t xml:space="preserve">vs  </w:t>
+      </w:r>
+      <w:r>
+        <w:rPr>
+          <w:rFonts w:hint="eastAsia"/>
+        </w:rPr>
+        <w:t>广度优先）</w:t>
+      </w:r>
+    </w:p>
+    <w:p>
+      <w:pPr>
+        <w:pStyle w:val="Heading3"/>
+        <w:numPr>
+          <w:ilvl w:val="0"/>
+          <w:numId w:val="15"/>
+        </w:numPr>
+      </w:pPr>
+      <w:r>
+        <w:t>Basic</w:t>
+      </w:r>
+    </w:p>
+    <w:p>
+      <w:r>
+        <w:t xml:space="preserve">In </w:t>
+      </w:r>
+      <w:r>
+        <w:t xml:space="preserve">the </w:t>
+      </w:r>
+      <w:r>
+        <w:t>depth</w:t>
+      </w:r>
+      <w:r>
+        <w:t xml:space="preserve"> f</w:t>
+      </w:r>
+      <w:r>
+        <w:t>irst</w:t>
+      </w:r>
+      <w:r>
+        <w:t xml:space="preserve"> </w:t>
+      </w:r>
+      <w:r>
+        <w:t>traversal, we start at node A. The algorithm will firstly follow the edges as A</w:t>
+      </w:r>
+      <w:r>
+        <w:sym w:font="Wingdings" w:char="F0E0"/>
+      </w:r>
+      <w:r>
+        <w:t>B</w:t>
+      </w:r>
+      <w:r>
+        <w:sym w:font="Wingdings" w:char="F0E0"/>
+      </w:r>
+      <w:r>
+        <w:t>D (D is the dead end). Then the algorithm follows the edges as A</w:t>
+      </w:r>
+      <w:r>
+        <w:sym w:font="Wingdings" w:char="F0E0"/>
+      </w:r>
+      <w:r>
+        <w:t>C</w:t>
+      </w:r>
+      <w:r>
+        <w:sym w:font="Wingdings" w:char="F0E0"/>
+      </w:r>
+      <w:r>
+        <w:t>E</w:t>
+      </w:r>
+      <w:r>
+        <w:sym w:font="Wingdings" w:char="F0E0"/>
+      </w:r>
+      <w:r>
+        <w:t>B</w:t>
+      </w:r>
+      <w:r>
+        <w:sym w:font="Wingdings" w:char="F0E0"/>
+      </w:r>
+      <w:r>
+        <w:t>D</w:t>
+      </w:r>
+    </w:p>
+    <w:p/>
+    <w:p>
+      <w:pPr>
+        <w:pStyle w:val="ListParagraph"/>
+        <w:ind w:left="1440"/>
+      </w:pPr>
+      <w:r>
+        <w:lastRenderedPageBreak/>
+        <w:drawing>
+          <wp:inline distT="0" distB="0" distL="0" distR="0" wp14:anchorId="701F906F" wp14:editId="32202A30">
+            <wp:extent cx="1805940" cy="4053840"/>
+            <wp:effectExtent l="0" t="0" r="3810" b="3810"/>
+            <wp:docPr id="5" name="Picture 5"/>
+            <wp:cNvGraphicFramePr>
+              <a:graphicFrameLocks xmlns:a="http://schemas.openxmlformats.org/drawingml/2006/main" noChangeAspect="1"/>
+            </wp:cNvGraphicFramePr>
+            <a:graphic xmlns:a="http://schemas.openxmlformats.org/drawingml/2006/main">
+              <a:graphicData uri="http://schemas.openxmlformats.org/drawingml/2006/picture">
+                <pic:pic xmlns:pic="http://schemas.openxmlformats.org/drawingml/2006/picture">
+                  <pic:nvPicPr>
+                    <pic:cNvPr id="1" name=""/>
+                    <pic:cNvPicPr/>
+                  </pic:nvPicPr>
+                  <pic:blipFill>
+                    <a:blip r:embed="rId8">
+                      <a:extLst>
+                        <a:ext uri="{28A0092B-C50C-407E-A947-70E740481C1C}">
+                          <a14:useLocalDpi xmlns:a14="http://schemas.microsoft.com/office/drawing/2010/main" val="0"/>
+                        </a:ext>
+                      </a:extLst>
+                    </a:blip>
+                    <a:stretch>
+                      <a:fillRect/>
+                    </a:stretch>
+                  </pic:blipFill>
+                  <pic:spPr>
+                    <a:xfrm>
+                      <a:off x="0" y="0"/>
+                      <a:ext cx="1805940" cy="4053840"/>
+                    </a:xfrm>
+                    <a:prstGeom prst="rect">
+                      <a:avLst/>
+                    </a:prstGeom>
+                  </pic:spPr>
+                </pic:pic>
+              </a:graphicData>
+            </a:graphic>
+          </wp:inline>
+        </w:drawing>
+      </w:r>
+      <w:r>
+        <w:t xml:space="preserve"> </w:t>
+      </w:r>
+      <w:r>
+        <w:drawing>
+          <wp:inline distT="0" distB="0" distL="0" distR="0" wp14:anchorId="634A76D1" wp14:editId="3ABD1561">
+            <wp:extent cx="1928027" cy="4054191"/>
+            <wp:effectExtent l="0" t="0" r="0" b="3810"/>
+            <wp:docPr id="6" name="Picture 6" descr="Timeline&#10;&#10;Description automatically generated"/>
+            <wp:cNvGraphicFramePr>
+              <a:graphicFrameLocks xmlns:a="http://schemas.openxmlformats.org/drawingml/2006/main" noChangeAspect="1"/>
+            </wp:cNvGraphicFramePr>
+            <a:graphic xmlns:a="http://schemas.openxmlformats.org/drawingml/2006/main">
+              <a:graphicData uri="http://schemas.openxmlformats.org/drawingml/2006/picture">
+                <pic:pic xmlns:pic="http://schemas.openxmlformats.org/drawingml/2006/picture">
+                  <pic:nvPicPr>
+                    <pic:cNvPr id="6" name="Picture 6" descr="Timeline&#10;&#10;Description automatically generated"/>
+                    <pic:cNvPicPr/>
+                  </pic:nvPicPr>
+                  <pic:blipFill>
+                    <a:blip r:embed="rId9"/>
+                    <a:stretch>
+                      <a:fillRect/>
+                    </a:stretch>
+                  </pic:blipFill>
+                  <pic:spPr>
+                    <a:xfrm>
+                      <a:off x="0" y="0"/>
+                      <a:ext cx="1928027" cy="4054191"/>
+                    </a:xfrm>
+                    <a:prstGeom prst="rect">
+                      <a:avLst/>
+                    </a:prstGeom>
+                  </pic:spPr>
+                </pic:pic>
+              </a:graphicData>
+            </a:graphic>
+          </wp:inline>
+        </w:drawing>
+      </w:r>
+    </w:p>
+    <w:p>
+      <w:r>
+        <w:t>In the breath first traversal, the algorithm will visit nodes in the sequence of A</w:t>
+      </w:r>
+      <w:r>
+        <w:sym w:font="Wingdings" w:char="F0E0"/>
+      </w:r>
+      <w:r>
+        <w:t>B</w:t>
+      </w:r>
+      <w:r>
+        <w:sym w:font="Wingdings" w:char="F0E0"/>
+      </w:r>
+      <w:r>
+        <w:t>C….</w:t>
+      </w:r>
+    </w:p>
+    <w:p>
+      <w:pPr>
+        <w:pStyle w:val="ListParagraph"/>
+        <w:ind w:left="1440"/>
+      </w:pPr>
+    </w:p>
     <w:sectPr>
       <w:pgSz w:w="12240" w:h="15840"/>
       <w:pgMar w:top="1440" w:right="1800" w:bottom="1440" w:left="1800" w:header="708" w:footer="708" w:gutter="0"/>
@@ -648,28 +940,28 @@
       <w:lvlText w:val="%1."/>
       <w:lvlJc w:val="left"/>
       <w:pPr>
-        <w:ind w:left="1080" w:hanging="360"/>
+        <w:ind w:left="0" w:hanging="360"/>
       </w:pPr>
       <w:rPr>
         <w:rFonts w:hint="default"/>
       </w:rPr>
     </w:lvl>
-    <w:lvl w:ilvl="1" w:tplc="10090019" w:tentative="1">
+    <w:lvl w:ilvl="1" w:tplc="10090019">
       <w:start w:val="1"/>
       <w:numFmt w:val="lowerLetter"/>
       <w:lvlText w:val="%2."/>
       <w:lvlJc w:val="left"/>
       <w:pPr>
-        <w:ind w:left="1800" w:hanging="360"/>
-      </w:pPr>
-    </w:lvl>
-    <w:lvl w:ilvl="2" w:tplc="1009001B" w:tentative="1">
+        <w:ind w:left="720" w:hanging="360"/>
+      </w:pPr>
+    </w:lvl>
+    <w:lvl w:ilvl="2" w:tplc="1009001B">
       <w:start w:val="1"/>
       <w:numFmt w:val="lowerRoman"/>
       <w:lvlText w:val="%3."/>
       <w:lvlJc w:val="right"/>
       <w:pPr>
-        <w:ind w:left="2520" w:hanging="180"/>
+        <w:ind w:left="1440" w:hanging="180"/>
       </w:pPr>
     </w:lvl>
     <w:lvl w:ilvl="3" w:tplc="1009000F" w:tentative="1">
@@ -678,7 +970,7 @@
       <w:lvlText w:val="%4."/>
       <w:lvlJc w:val="left"/>
       <w:pPr>
-        <w:ind w:left="3240" w:hanging="360"/>
+        <w:ind w:left="2160" w:hanging="360"/>
       </w:pPr>
     </w:lvl>
     <w:lvl w:ilvl="4" w:tplc="10090019" w:tentative="1">
@@ -687,7 +979,7 @@
       <w:lvlText w:val="%5."/>
       <w:lvlJc w:val="left"/>
       <w:pPr>
-        <w:ind w:left="3960" w:hanging="360"/>
+        <w:ind w:left="2880" w:hanging="360"/>
       </w:pPr>
     </w:lvl>
     <w:lvl w:ilvl="5" w:tplc="1009001B" w:tentative="1">
@@ -696,7 +988,7 @@
       <w:lvlText w:val="%6."/>
       <w:lvlJc w:val="right"/>
       <w:pPr>
-        <w:ind w:left="4680" w:hanging="180"/>
+        <w:ind w:left="3600" w:hanging="180"/>
       </w:pPr>
     </w:lvl>
     <w:lvl w:ilvl="6" w:tplc="1009000F" w:tentative="1">
@@ -705,7 +997,7 @@
       <w:lvlText w:val="%7."/>
       <w:lvlJc w:val="left"/>
       <w:pPr>
-        <w:ind w:left="5400" w:hanging="360"/>
+        <w:ind w:left="4320" w:hanging="360"/>
       </w:pPr>
     </w:lvl>
     <w:lvl w:ilvl="7" w:tplc="10090019" w:tentative="1">
@@ -714,7 +1006,7 @@
       <w:lvlText w:val="%8."/>
       <w:lvlJc w:val="left"/>
       <w:pPr>
-        <w:ind w:left="6120" w:hanging="360"/>
+        <w:ind w:left="5040" w:hanging="360"/>
       </w:pPr>
     </w:lvl>
     <w:lvl w:ilvl="8" w:tplc="1009001B" w:tentative="1">
@@ -723,7 +1015,7 @@
       <w:lvlText w:val="%9."/>
       <w:lvlJc w:val="right"/>
       <w:pPr>
-        <w:ind w:left="6840" w:hanging="180"/>
+        <w:ind w:left="5760" w:hanging="180"/>
       </w:pPr>
     </w:lvl>
   </w:abstractNum>
@@ -817,6 +1109,119 @@
     </w:lvl>
   </w:abstractNum>
   <w:abstractNum w:abstractNumId="3" w15:restartNumberingAfterBreak="0">
+    <w:nsid w:val="3EE17EE6"/>
+    <w:multiLevelType w:val="hybridMultilevel"/>
+    <w:tmpl w:val="2C2C066C"/>
+    <w:lvl w:ilvl="0" w:tplc="10090001">
+      <w:start w:val="1"/>
+      <w:numFmt w:val="bullet"/>
+      <w:lvlText w:val=""/>
+      <w:lvlJc w:val="left"/>
+      <w:pPr>
+        <w:ind w:left="1440" w:hanging="360"/>
+      </w:pPr>
+      <w:rPr>
+        <w:rFonts w:ascii="Symbol" w:hAnsi="Symbol" w:hint="default"/>
+      </w:rPr>
+    </w:lvl>
+    <w:lvl w:ilvl="1" w:tplc="10090003" w:tentative="1">
+      <w:start w:val="1"/>
+      <w:numFmt w:val="bullet"/>
+      <w:lvlText w:val="o"/>
+      <w:lvlJc w:val="left"/>
+      <w:pPr>
+        <w:ind w:left="2160" w:hanging="360"/>
+      </w:pPr>
+      <w:rPr>
+        <w:rFonts w:ascii="Courier New" w:hAnsi="Courier New" w:cs="Courier New" w:hint="default"/>
+      </w:rPr>
+    </w:lvl>
+    <w:lvl w:ilvl="2" w:tplc="10090005" w:tentative="1">
+      <w:start w:val="1"/>
+      <w:numFmt w:val="bullet"/>
+      <w:lvlText w:val=""/>
+      <w:lvlJc w:val="left"/>
+      <w:pPr>
+        <w:ind w:left="2880" w:hanging="360"/>
+      </w:pPr>
+      <w:rPr>
+        <w:rFonts w:ascii="Wingdings" w:hAnsi="Wingdings" w:hint="default"/>
+      </w:rPr>
+    </w:lvl>
+    <w:lvl w:ilvl="3" w:tplc="10090001" w:tentative="1">
+      <w:start w:val="1"/>
+      <w:numFmt w:val="bullet"/>
+      <w:lvlText w:val=""/>
+      <w:lvlJc w:val="left"/>
+      <w:pPr>
+        <w:ind w:left="3600" w:hanging="360"/>
+      </w:pPr>
+      <w:rPr>
+        <w:rFonts w:ascii="Symbol" w:hAnsi="Symbol" w:hint="default"/>
+      </w:rPr>
+    </w:lvl>
+    <w:lvl w:ilvl="4" w:tplc="10090003" w:tentative="1">
+      <w:start w:val="1"/>
+      <w:numFmt w:val="bullet"/>
+      <w:lvlText w:val="o"/>
+      <w:lvlJc w:val="left"/>
+      <w:pPr>
+        <w:ind w:left="4320" w:hanging="360"/>
+      </w:pPr>
+      <w:rPr>
+        <w:rFonts w:ascii="Courier New" w:hAnsi="Courier New" w:cs="Courier New" w:hint="default"/>
+      </w:rPr>
+    </w:lvl>
+    <w:lvl w:ilvl="5" w:tplc="10090005" w:tentative="1">
+      <w:start w:val="1"/>
+      <w:numFmt w:val="bullet"/>
+      <w:lvlText w:val=""/>
+      <w:lvlJc w:val="left"/>
+      <w:pPr>
+        <w:ind w:left="5040" w:hanging="360"/>
+      </w:pPr>
+      <w:rPr>
+        <w:rFonts w:ascii="Wingdings" w:hAnsi="Wingdings" w:hint="default"/>
+      </w:rPr>
+    </w:lvl>
+    <w:lvl w:ilvl="6" w:tplc="10090001" w:tentative="1">
+      <w:start w:val="1"/>
+      <w:numFmt w:val="bullet"/>
+      <w:lvlText w:val=""/>
+      <w:lvlJc w:val="left"/>
+      <w:pPr>
+        <w:ind w:left="5760" w:hanging="360"/>
+      </w:pPr>
+      <w:rPr>
+        <w:rFonts w:ascii="Symbol" w:hAnsi="Symbol" w:hint="default"/>
+      </w:rPr>
+    </w:lvl>
+    <w:lvl w:ilvl="7" w:tplc="10090003" w:tentative="1">
+      <w:start w:val="1"/>
+      <w:numFmt w:val="bullet"/>
+      <w:lvlText w:val="o"/>
+      <w:lvlJc w:val="left"/>
+      <w:pPr>
+        <w:ind w:left="6480" w:hanging="360"/>
+      </w:pPr>
+      <w:rPr>
+        <w:rFonts w:ascii="Courier New" w:hAnsi="Courier New" w:cs="Courier New" w:hint="default"/>
+      </w:rPr>
+    </w:lvl>
+    <w:lvl w:ilvl="8" w:tplc="10090005" w:tentative="1">
+      <w:start w:val="1"/>
+      <w:numFmt w:val="bullet"/>
+      <w:lvlText w:val=""/>
+      <w:lvlJc w:val="left"/>
+      <w:pPr>
+        <w:ind w:left="7200" w:hanging="360"/>
+      </w:pPr>
+      <w:rPr>
+        <w:rFonts w:ascii="Wingdings" w:hAnsi="Wingdings" w:hint="default"/>
+      </w:rPr>
+    </w:lvl>
+  </w:abstractNum>
+  <w:abstractNum w:abstractNumId="4" w15:restartNumberingAfterBreak="0">
     <w:nsid w:val="5D41635E"/>
     <w:multiLevelType w:val="hybridMultilevel"/>
     <w:tmpl w:val="2A7C2FEC"/>
@@ -905,7 +1310,186 @@
       </w:pPr>
     </w:lvl>
   </w:abstractNum>
-  <w:abstractNum w:abstractNumId="4" w15:restartNumberingAfterBreak="0">
+  <w:abstractNum w:abstractNumId="5" w15:restartNumberingAfterBreak="0">
+    <w:nsid w:val="5EAE0732"/>
+    <w:multiLevelType w:val="hybridMultilevel"/>
+    <w:tmpl w:val="C2B075A4"/>
+    <w:lvl w:ilvl="0" w:tplc="62549976">
+      <w:start w:val="1"/>
+      <w:numFmt w:val="lowerLetter"/>
+      <w:lvlText w:val="%1."/>
+      <w:lvlJc w:val="left"/>
+      <w:pPr>
+        <w:ind w:left="720" w:hanging="360"/>
+      </w:pPr>
+      <w:rPr>
+        <w:rFonts w:hint="default"/>
+      </w:rPr>
+    </w:lvl>
+    <w:lvl w:ilvl="1" w:tplc="10090019" w:tentative="1">
+      <w:start w:val="1"/>
+      <w:numFmt w:val="lowerLetter"/>
+      <w:lvlText w:val="%2."/>
+      <w:lvlJc w:val="left"/>
+      <w:pPr>
+        <w:ind w:left="1440" w:hanging="360"/>
+      </w:pPr>
+    </w:lvl>
+    <w:lvl w:ilvl="2" w:tplc="1009001B" w:tentative="1">
+      <w:start w:val="1"/>
+      <w:numFmt w:val="lowerRoman"/>
+      <w:lvlText w:val="%3."/>
+      <w:lvlJc w:val="right"/>
+      <w:pPr>
+        <w:ind w:left="2160" w:hanging="180"/>
+      </w:pPr>
+    </w:lvl>
+    <w:lvl w:ilvl="3" w:tplc="1009000F" w:tentative="1">
+      <w:start w:val="1"/>
+      <w:numFmt w:val="decimal"/>
+      <w:lvlText w:val="%4."/>
+      <w:lvlJc w:val="left"/>
+      <w:pPr>
+        <w:ind w:left="2880" w:hanging="360"/>
+      </w:pPr>
+    </w:lvl>
+    <w:lvl w:ilvl="4" w:tplc="10090019" w:tentative="1">
+      <w:start w:val="1"/>
+      <w:numFmt w:val="lowerLetter"/>
+      <w:lvlText w:val="%5."/>
+      <w:lvlJc w:val="left"/>
+      <w:pPr>
+        <w:ind w:left="3600" w:hanging="360"/>
+      </w:pPr>
+    </w:lvl>
+    <w:lvl w:ilvl="5" w:tplc="1009001B" w:tentative="1">
+      <w:start w:val="1"/>
+      <w:numFmt w:val="lowerRoman"/>
+      <w:lvlText w:val="%6."/>
+      <w:lvlJc w:val="right"/>
+      <w:pPr>
+        <w:ind w:left="4320" w:hanging="180"/>
+      </w:pPr>
+    </w:lvl>
+    <w:lvl w:ilvl="6" w:tplc="1009000F" w:tentative="1">
+      <w:start w:val="1"/>
+      <w:numFmt w:val="decimal"/>
+      <w:lvlText w:val="%7."/>
+      <w:lvlJc w:val="left"/>
+      <w:pPr>
+        <w:ind w:left="5040" w:hanging="360"/>
+      </w:pPr>
+    </w:lvl>
+    <w:lvl w:ilvl="7" w:tplc="10090019" w:tentative="1">
+      <w:start w:val="1"/>
+      <w:numFmt w:val="lowerLetter"/>
+      <w:lvlText w:val="%8."/>
+      <w:lvlJc w:val="left"/>
+      <w:pPr>
+        <w:ind w:left="5760" w:hanging="360"/>
+      </w:pPr>
+    </w:lvl>
+    <w:lvl w:ilvl="8" w:tplc="1009001B" w:tentative="1">
+      <w:start w:val="1"/>
+      <w:numFmt w:val="lowerRoman"/>
+      <w:lvlText w:val="%9."/>
+      <w:lvlJc w:val="right"/>
+      <w:pPr>
+        <w:ind w:left="6480" w:hanging="180"/>
+      </w:pPr>
+    </w:lvl>
+  </w:abstractNum>
+  <w:abstractNum w:abstractNumId="6" w15:restartNumberingAfterBreak="0">
+    <w:nsid w:val="61AB28FE"/>
+    <w:multiLevelType w:val="hybridMultilevel"/>
+    <w:tmpl w:val="3D320C72"/>
+    <w:lvl w:ilvl="0" w:tplc="DD907BD8">
+      <w:start w:val="1"/>
+      <w:numFmt w:val="lowerLetter"/>
+      <w:pStyle w:val="Heading4"/>
+      <w:lvlText w:val="%1."/>
+      <w:lvlJc w:val="left"/>
+      <w:pPr>
+        <w:ind w:left="1440" w:hanging="360"/>
+      </w:pPr>
+      <w:rPr>
+        <w:rFonts w:hint="default"/>
+      </w:rPr>
+    </w:lvl>
+    <w:lvl w:ilvl="1" w:tplc="10090019" w:tentative="1">
+      <w:start w:val="1"/>
+      <w:numFmt w:val="lowerLetter"/>
+      <w:lvlText w:val="%2."/>
+      <w:lvlJc w:val="left"/>
+      <w:pPr>
+        <w:ind w:left="2160" w:hanging="360"/>
+      </w:pPr>
+    </w:lvl>
+    <w:lvl w:ilvl="2" w:tplc="1009001B" w:tentative="1">
+      <w:start w:val="1"/>
+      <w:numFmt w:val="lowerRoman"/>
+      <w:lvlText w:val="%3."/>
+      <w:lvlJc w:val="right"/>
+      <w:pPr>
+        <w:ind w:left="2880" w:hanging="180"/>
+      </w:pPr>
+    </w:lvl>
+    <w:lvl w:ilvl="3" w:tplc="1009000F" w:tentative="1">
+      <w:start w:val="1"/>
+      <w:numFmt w:val="decimal"/>
+      <w:lvlText w:val="%4."/>
+      <w:lvlJc w:val="left"/>
+      <w:pPr>
+        <w:ind w:left="3600" w:hanging="360"/>
+      </w:pPr>
+    </w:lvl>
+    <w:lvl w:ilvl="4" w:tplc="10090019" w:tentative="1">
+      <w:start w:val="1"/>
+      <w:numFmt w:val="lowerLetter"/>
+      <w:lvlText w:val="%5."/>
+      <w:lvlJc w:val="left"/>
+      <w:pPr>
+        <w:ind w:left="4320" w:hanging="360"/>
+      </w:pPr>
+    </w:lvl>
+    <w:lvl w:ilvl="5" w:tplc="1009001B" w:tentative="1">
+      <w:start w:val="1"/>
+      <w:numFmt w:val="lowerRoman"/>
+      <w:lvlText w:val="%6."/>
+      <w:lvlJc w:val="right"/>
+      <w:pPr>
+        <w:ind w:left="5040" w:hanging="180"/>
+      </w:pPr>
+    </w:lvl>
+    <w:lvl w:ilvl="6" w:tplc="1009000F" w:tentative="1">
+      <w:start w:val="1"/>
+      <w:numFmt w:val="decimal"/>
+      <w:lvlText w:val="%7."/>
+      <w:lvlJc w:val="left"/>
+      <w:pPr>
+        <w:ind w:left="5760" w:hanging="360"/>
+      </w:pPr>
+    </w:lvl>
+    <w:lvl w:ilvl="7" w:tplc="10090019" w:tentative="1">
+      <w:start w:val="1"/>
+      <w:numFmt w:val="lowerLetter"/>
+      <w:lvlText w:val="%8."/>
+      <w:lvlJc w:val="left"/>
+      <w:pPr>
+        <w:ind w:left="6480" w:hanging="360"/>
+      </w:pPr>
+    </w:lvl>
+    <w:lvl w:ilvl="8" w:tplc="1009001B" w:tentative="1">
+      <w:start w:val="1"/>
+      <w:numFmt w:val="lowerRoman"/>
+      <w:lvlText w:val="%9."/>
+      <w:lvlJc w:val="right"/>
+      <w:pPr>
+        <w:ind w:left="7200" w:hanging="180"/>
+      </w:pPr>
+    </w:lvl>
+  </w:abstractNum>
+  <w:abstractNum w:abstractNumId="7" w15:restartNumberingAfterBreak="0">
     <w:nsid w:val="66AE7620"/>
     <w:multiLevelType w:val="hybridMultilevel"/>
     <w:tmpl w:val="E61451EC"/>
@@ -1018,7 +1602,7 @@
       </w:rPr>
     </w:lvl>
   </w:abstractNum>
-  <w:abstractNum w:abstractNumId="5" w15:restartNumberingAfterBreak="0">
+  <w:abstractNum w:abstractNumId="8" w15:restartNumberingAfterBreak="0">
     <w:nsid w:val="77F96AE0"/>
     <w:multiLevelType w:val="hybridMultilevel"/>
     <w:tmpl w:val="8BACA8B6"/>
@@ -1108,7 +1692,7 @@
       </w:pPr>
     </w:lvl>
   </w:abstractNum>
-  <w:abstractNum w:abstractNumId="6" w15:restartNumberingAfterBreak="0">
+  <w:abstractNum w:abstractNumId="9" w15:restartNumberingAfterBreak="0">
     <w:nsid w:val="7BE30063"/>
     <w:multiLevelType w:val="hybridMultilevel"/>
     <w:tmpl w:val="9CEA4F3E"/>
@@ -1197,7 +1781,7 @@
       </w:pPr>
     </w:lvl>
   </w:abstractNum>
-  <w:abstractNum w:abstractNumId="7" w15:restartNumberingAfterBreak="0">
+  <w:abstractNum w:abstractNumId="10" w15:restartNumberingAfterBreak="0">
     <w:nsid w:val="7F650ABA"/>
     <w:multiLevelType w:val="hybridMultilevel"/>
     <w:tmpl w:val="5D645328"/>
@@ -1293,22 +1877,55 @@
     <w:abstractNumId w:val="2"/>
   </w:num>
   <w:num w:numId="3" w16cid:durableId="1182890181">
-    <w:abstractNumId w:val="5"/>
+    <w:abstractNumId w:val="8"/>
   </w:num>
   <w:num w:numId="4" w16cid:durableId="91972752">
-    <w:abstractNumId w:val="3"/>
+    <w:abstractNumId w:val="4"/>
   </w:num>
   <w:num w:numId="5" w16cid:durableId="221331889">
-    <w:abstractNumId w:val="4"/>
+    <w:abstractNumId w:val="7"/>
   </w:num>
   <w:num w:numId="6" w16cid:durableId="1031036478">
-    <w:abstractNumId w:val="6"/>
+    <w:abstractNumId w:val="9"/>
   </w:num>
   <w:num w:numId="7" w16cid:durableId="1283876921">
     <w:abstractNumId w:val="1"/>
   </w:num>
   <w:num w:numId="8" w16cid:durableId="1950696786">
-    <w:abstractNumId w:val="7"/>
+    <w:abstractNumId w:val="10"/>
+  </w:num>
+  <w:num w:numId="9" w16cid:durableId="1358312852">
+    <w:abstractNumId w:val="3"/>
+  </w:num>
+  <w:num w:numId="10" w16cid:durableId="2000577847">
+    <w:abstractNumId w:val="5"/>
+  </w:num>
+  <w:num w:numId="11" w16cid:durableId="1700660037">
+    <w:abstractNumId w:val="6"/>
+  </w:num>
+  <w:num w:numId="12" w16cid:durableId="217939371">
+    <w:abstractNumId w:val="8"/>
+    <w:lvlOverride w:ilvl="0">
+      <w:startOverride w:val="1"/>
+    </w:lvlOverride>
+  </w:num>
+  <w:num w:numId="13" w16cid:durableId="1807428791">
+    <w:abstractNumId w:val="1"/>
+    <w:lvlOverride w:ilvl="0">
+      <w:startOverride w:val="1"/>
+    </w:lvlOverride>
+  </w:num>
+  <w:num w:numId="14" w16cid:durableId="540289504">
+    <w:abstractNumId w:val="8"/>
+    <w:lvlOverride w:ilvl="0">
+      <w:startOverride w:val="1"/>
+    </w:lvlOverride>
+  </w:num>
+  <w:num w:numId="15" w16cid:durableId="1543442862">
+    <w:abstractNumId w:val="1"/>
+    <w:lvlOverride w:ilvl="0">
+      <w:startOverride w:val="1"/>
+    </w:lvlOverride>
   </w:num>
 </w:numbering>
 </file>
@@ -1762,6 +2379,33 @@
       <w:szCs w:val="24"/>
     </w:rPr>
   </w:style>
+  <w:style w:type="paragraph" w:styleId="Heading4">
+    <w:name w:val="heading 4"/>
+    <w:basedOn w:val="Normal"/>
+    <w:next w:val="Normal"/>
+    <w:link w:val="Heading4Char"/>
+    <w:uiPriority w:val="9"/>
+    <w:unhideWhenUsed/>
+    <w:qFormat/>
+    <w:rsid w:val="00150CBA"/>
+    <w:pPr>
+      <w:keepNext/>
+      <w:keepLines/>
+      <w:numPr>
+        <w:numId w:val="11"/>
+      </w:numPr>
+      <w:spacing w:before="40" w:after="0"/>
+      <w:outlineLvl w:val="3"/>
+    </w:pPr>
+    <w:rPr>
+      <w:rFonts w:asciiTheme="majorHAnsi" w:eastAsiaTheme="majorEastAsia" w:hAnsiTheme="majorHAnsi" w:cstheme="majorBidi"/>
+      <w:i/>
+      <w:iCs/>
+      <w:color w:val="2F5496" w:themeColor="accent1" w:themeShade="BF"/>
+      <w:sz w:val="24"/>
+      <w:szCs w:val="24"/>
+    </w:rPr>
+  </w:style>
   <w:style w:type="character" w:default="1" w:styleId="DefaultParagraphFont">
     <w:name w:val="Default Paragraph Font"/>
     <w:uiPriority w:val="1"/>
@@ -1822,6 +2466,21 @@
     <w:rPr>
       <w:rFonts w:asciiTheme="majorHAnsi" w:eastAsiaTheme="majorEastAsia" w:hAnsiTheme="majorHAnsi" w:cstheme="majorBidi"/>
       <w:color w:val="1F3763" w:themeColor="accent1" w:themeShade="7F"/>
+      <w:sz w:val="24"/>
+      <w:szCs w:val="24"/>
+    </w:rPr>
+  </w:style>
+  <w:style w:type="character" w:customStyle="1" w:styleId="Heading4Char">
+    <w:name w:val="Heading 4 Char"/>
+    <w:basedOn w:val="DefaultParagraphFont"/>
+    <w:link w:val="Heading4"/>
+    <w:uiPriority w:val="9"/>
+    <w:rsid w:val="00150CBA"/>
+    <w:rPr>
+      <w:rFonts w:asciiTheme="majorHAnsi" w:eastAsiaTheme="majorEastAsia" w:hAnsiTheme="majorHAnsi" w:cstheme="majorBidi"/>
+      <w:i/>
+      <w:iCs/>
+      <w:color w:val="2F5496" w:themeColor="accent1" w:themeShade="BF"/>
       <w:sz w:val="24"/>
       <w:szCs w:val="24"/>
     </w:rPr>

</xml_diff>

<commit_message>
1) finish the breathFirst0.js with both iterative and recursive methods 2) start on depthFirst0.js to implement the BFT algorithm
</commit_message>
<xml_diff>
--- a/Graph_Algorithm/LectureNotes.docx
+++ b/Graph_Algorithm/LectureNotes.docx
@@ -593,7 +593,15 @@
         <w:t>Even the node D is empty, it should still be a key inside the adjacent list</w:t>
       </w:r>
       <w:r>
-        <w:t>. So we can know that node D exists.</w:t>
+        <w:t xml:space="preserve">. </w:t>
+      </w:r>
+      <w:proofErr w:type="gramStart"/>
+      <w:r>
+        <w:t>So</w:t>
+      </w:r>
+      <w:proofErr w:type="gramEnd"/>
+      <w:r>
+        <w:t xml:space="preserve"> we can know that node D exists.</w:t>
       </w:r>
     </w:p>
     <w:p>
@@ -835,6 +843,9 @@
     </w:p>
     <w:p>
       <w:r>
+        <w:rPr>
+          <w:noProof/>
+        </w:rPr>
         <w:drawing>
           <wp:inline distT="0" distB="0" distL="0" distR="0" wp14:anchorId="74C51B5E" wp14:editId="6649DC18">
             <wp:extent cx="2534880" cy="3143250"/>
@@ -872,6 +883,9 @@
         </w:drawing>
       </w:r>
       <w:r>
+        <w:rPr>
+          <w:noProof/>
+        </w:rPr>
         <w:drawing>
           <wp:inline distT="0" distB="0" distL="0" distR="0" wp14:anchorId="172F1470" wp14:editId="692A0A6B">
             <wp:extent cx="2524125" cy="3129916"/>
@@ -998,7 +1012,35 @@
           <w:i/>
           <w:iCs/>
         </w:rPr>
-        <w:t xml:space="preserve"> to visualize how the depth-first traversal and the breadth first traversal been implemented.</w:t>
+        <w:t xml:space="preserve"> to visualize how the depth-first traversal and </w:t>
+      </w:r>
+      <w:r>
+        <w:rPr>
+          <w:i/>
+          <w:iCs/>
+        </w:rPr>
+        <w:t>breadth-first</w:t>
+      </w:r>
+      <w:r>
+        <w:rPr>
+          <w:i/>
+          <w:iCs/>
+        </w:rPr>
+        <w:t xml:space="preserve"> traversal </w:t>
+      </w:r>
+      <w:r>
+        <w:rPr>
+          <w:i/>
+          <w:iCs/>
+        </w:rPr>
+        <w:t xml:space="preserve">have </w:t>
+      </w:r>
+      <w:r>
+        <w:rPr>
+          <w:i/>
+          <w:iCs/>
+        </w:rPr>
+        <w:t>been implemented.</w:t>
       </w:r>
     </w:p>
     <w:p>
@@ -1014,6 +1056,24 @@
       </w:r>
       <w:r>
         <w:t>```</w:t>
+      </w:r>
+    </w:p>
+    <w:p>
+      <w:pPr>
+        <w:pStyle w:val="ListParagraph"/>
+        <w:numPr>
+          <w:ilvl w:val="0"/>
+          <w:numId w:val="18"/>
+        </w:numPr>
+      </w:pPr>
+      <w:r>
+        <w:t>DFT: use iterative or recursive method</w:t>
+      </w:r>
+      <w:r>
+        <w:t xml:space="preserve"> || </w:t>
+      </w:r>
+      <w:r>
+        <w:t>BFT: mostly only use iterative method</w:t>
       </w:r>
     </w:p>
     <w:p>
@@ -1140,7 +1200,7 @@
         <w:iCs w:val="0"/>
       </w:rPr>
     </w:lvl>
-    <w:lvl w:ilvl="1" w:tplc="10090019" w:tentative="1">
+    <w:lvl w:ilvl="1" w:tplc="10090019">
       <w:start w:val="1"/>
       <w:numFmt w:val="lowerLetter"/>
       <w:lvlText w:val="%2."/>
@@ -2207,7 +2267,6 @@
   </w:num>
   <w:num w:numId="15" w16cid:durableId="1543442862">
     <w:abstractNumId w:val="2"/>
-    <w:lvlOverride w:ilvl="0"/>
   </w:num>
   <w:num w:numId="16" w16cid:durableId="1604024315">
     <w:abstractNumId w:val="2"/>

</xml_diff>

<commit_message>
finish solving the hasPath problem in the Graph_Alorithm
</commit_message>
<xml_diff>
--- a/Graph_Algorithm/LectureNotes.docx
+++ b/Graph_Algorithm/LectureNotes.docx
@@ -5,6 +5,10 @@
     <w:p>
       <w:pPr>
         <w:pStyle w:val="Heading1"/>
+        <w:numPr>
+          <w:ilvl w:val="1"/>
+          <w:numId w:val="3"/>
+        </w:numPr>
       </w:pPr>
       <w:r>
         <w:t>Course</w:t>
@@ -154,6 +158,10 @@
     <w:p>
       <w:pPr>
         <w:pStyle w:val="Heading1"/>
+        <w:numPr>
+          <w:ilvl w:val="1"/>
+          <w:numId w:val="3"/>
+        </w:numPr>
       </w:pPr>
       <w:r>
         <w:t>Graph Basics</w:t>
@@ -251,6 +259,7 @@
         <w:rPr>
           <w:noProof/>
         </w:rPr>
+        <w:lastRenderedPageBreak/>
         <w:drawing>
           <wp:inline distT="0" distB="0" distL="0" distR="0" wp14:anchorId="0B460329" wp14:editId="2223197E">
             <wp:extent cx="2476846" cy="3905795"/>
@@ -337,7 +346,6 @@
         </w:numPr>
       </w:pPr>
       <w:r>
-        <w:lastRenderedPageBreak/>
         <w:t xml:space="preserve">The directed graph has arrowheads along the edges (consider directions), while the undirected graph does not have </w:t>
       </w:r>
       <w:r>
@@ -502,6 +510,7 @@
         <w:rPr>
           <w:noProof/>
         </w:rPr>
+        <w:lastRenderedPageBreak/>
         <w:drawing>
           <wp:inline distT="0" distB="0" distL="0" distR="0" wp14:anchorId="5557B47D" wp14:editId="41949DE3">
             <wp:extent cx="5486400" cy="3061970"/>
@@ -593,20 +602,16 @@
         <w:t>Even the node D is empty, it should still be a key inside the adjacent list</w:t>
       </w:r>
       <w:r>
-        <w:t xml:space="preserve">. </w:t>
-      </w:r>
-      <w:proofErr w:type="gramStart"/>
-      <w:r>
-        <w:t>So</w:t>
-      </w:r>
-      <w:proofErr w:type="gramEnd"/>
-      <w:r>
-        <w:t xml:space="preserve"> we can know that node D exists.</w:t>
+        <w:t>. So we can know that node D exists.</w:t>
       </w:r>
     </w:p>
     <w:p>
       <w:pPr>
         <w:pStyle w:val="Heading1"/>
+        <w:numPr>
+          <w:ilvl w:val="1"/>
+          <w:numId w:val="3"/>
+        </w:numPr>
       </w:pPr>
       <w:r>
         <w:t>D</w:t>
@@ -666,6 +671,10 @@
     <w:p>
       <w:pPr>
         <w:pStyle w:val="Heading2"/>
+        <w:numPr>
+          <w:ilvl w:val="0"/>
+          <w:numId w:val="21"/>
+        </w:numPr>
       </w:pPr>
       <w:r>
         <w:t>Basic</w:t>
@@ -1057,6 +1066,17 @@
       <w:r>
         <w:t>```</w:t>
       </w:r>
+      <w:r>
+        <w:t xml:space="preserve"> &lt;/</w:t>
+      </w:r>
+      <w:proofErr w:type="spellStart"/>
+      <w:r>
+        <w:t>basic_dpt_and_bft</w:t>
+      </w:r>
+      <w:proofErr w:type="spellEnd"/>
+      <w:r>
+        <w:t>&gt;</w:t>
+      </w:r>
     </w:p>
     <w:p>
       <w:pPr>
@@ -1073,7 +1093,25 @@
         <w:t xml:space="preserve"> || </w:t>
       </w:r>
       <w:r>
-        <w:t>BFT: mostly only use iterative method</w:t>
+        <w:t xml:space="preserve">BFT: mostly only use </w:t>
+      </w:r>
+      <w:r>
+        <w:t xml:space="preserve">an </w:t>
+      </w:r>
+      <w:r>
+        <w:t>iterative method</w:t>
+      </w:r>
+    </w:p>
+    <w:p>
+      <w:pPr>
+        <w:pStyle w:val="ListParagraph"/>
+        <w:numPr>
+          <w:ilvl w:val="0"/>
+          <w:numId w:val="18"/>
+        </w:numPr>
+      </w:pPr>
+      <w:r>
+        <w:t>We will talk about Big O in the following sections.</w:t>
       </w:r>
     </w:p>
     <w:p>
@@ -1081,6 +1119,541 @@
         <w:pStyle w:val="ListParagraph"/>
         <w:ind w:left="1440"/>
       </w:pPr>
+    </w:p>
+    <w:p>
+      <w:pPr>
+        <w:pStyle w:val="Heading1"/>
+        <w:numPr>
+          <w:ilvl w:val="1"/>
+          <w:numId w:val="3"/>
+        </w:numPr>
+      </w:pPr>
+      <w:r>
+        <w:t>Has Path</w:t>
+      </w:r>
+      <w:r>
+        <w:t xml:space="preserve"> Problem</w:t>
+      </w:r>
+    </w:p>
+    <w:p>
+      <w:pPr>
+        <w:pStyle w:val="Heading2"/>
+        <w:numPr>
+          <w:ilvl w:val="0"/>
+          <w:numId w:val="23"/>
+        </w:numPr>
+      </w:pPr>
+      <w:r>
+        <w:t>Source</w:t>
+      </w:r>
+    </w:p>
+    <w:p>
+      <w:hyperlink r:id="rId12" w:history="1">
+        <w:r>
+          <w:rPr>
+            <w:rStyle w:val="Hyperlink"/>
+          </w:rPr>
+          <w:t>http://www.stru</w:t>
+        </w:r>
+        <w:r>
+          <w:rPr>
+            <w:rStyle w:val="Hyperlink"/>
+          </w:rPr>
+          <w:t>c</w:t>
+        </w:r>
+        <w:r>
+          <w:rPr>
+            <w:rStyle w:val="Hyperlink"/>
+          </w:rPr>
+          <w:t>ty.net/problems/has-path</w:t>
+        </w:r>
+      </w:hyperlink>
+    </w:p>
+    <w:p>
+      <w:pPr>
+        <w:pStyle w:val="Heading2"/>
+      </w:pPr>
+      <w:r>
+        <w:t>Description</w:t>
+      </w:r>
+    </w:p>
+    <w:p>
+      <w:r>
+        <w:drawing>
+          <wp:inline distT="0" distB="0" distL="0" distR="0" wp14:anchorId="3E1E113C" wp14:editId="3C023A37">
+            <wp:extent cx="5486400" cy="1531620"/>
+            <wp:effectExtent l="0" t="0" r="0" b="0"/>
+            <wp:docPr id="8" name="Picture 8" descr="Text&#10;&#10;Description automatically generated"/>
+            <wp:cNvGraphicFramePr>
+              <a:graphicFrameLocks xmlns:a="http://schemas.openxmlformats.org/drawingml/2006/main" noChangeAspect="1"/>
+            </wp:cNvGraphicFramePr>
+            <a:graphic xmlns:a="http://schemas.openxmlformats.org/drawingml/2006/main">
+              <a:graphicData uri="http://schemas.openxmlformats.org/drawingml/2006/picture">
+                <pic:pic xmlns:pic="http://schemas.openxmlformats.org/drawingml/2006/picture">
+                  <pic:nvPicPr>
+                    <pic:cNvPr id="8" name="Picture 8" descr="Text&#10;&#10;Description automatically generated"/>
+                    <pic:cNvPicPr/>
+                  </pic:nvPicPr>
+                  <pic:blipFill>
+                    <a:blip r:embed="rId13"/>
+                    <a:stretch>
+                      <a:fillRect/>
+                    </a:stretch>
+                  </pic:blipFill>
+                  <pic:spPr>
+                    <a:xfrm>
+                      <a:off x="0" y="0"/>
+                      <a:ext cx="5486400" cy="1531620"/>
+                    </a:xfrm>
+                    <a:prstGeom prst="rect">
+                      <a:avLst/>
+                    </a:prstGeom>
+                  </pic:spPr>
+                </pic:pic>
+              </a:graphicData>
+            </a:graphic>
+          </wp:inline>
+        </w:drawing>
+      </w:r>
+    </w:p>
+    <w:p>
+      <w:r>
+        <w:drawing>
+          <wp:inline distT="0" distB="0" distL="0" distR="0" wp14:anchorId="371506B8" wp14:editId="781952E0">
+            <wp:extent cx="5486400" cy="1980565"/>
+            <wp:effectExtent l="0" t="0" r="0" b="635"/>
+            <wp:docPr id="9" name="Picture 9" descr="Shape, rectangle&#10;&#10;Description automatically generated"/>
+            <wp:cNvGraphicFramePr>
+              <a:graphicFrameLocks xmlns:a="http://schemas.openxmlformats.org/drawingml/2006/main" noChangeAspect="1"/>
+            </wp:cNvGraphicFramePr>
+            <a:graphic xmlns:a="http://schemas.openxmlformats.org/drawingml/2006/main">
+              <a:graphicData uri="http://schemas.openxmlformats.org/drawingml/2006/picture">
+                <pic:pic xmlns:pic="http://schemas.openxmlformats.org/drawingml/2006/picture">
+                  <pic:nvPicPr>
+                    <pic:cNvPr id="9" name="Picture 9" descr="Shape, rectangle&#10;&#10;Description automatically generated"/>
+                    <pic:cNvPicPr/>
+                  </pic:nvPicPr>
+                  <pic:blipFill>
+                    <a:blip r:embed="rId14"/>
+                    <a:stretch>
+                      <a:fillRect/>
+                    </a:stretch>
+                  </pic:blipFill>
+                  <pic:spPr>
+                    <a:xfrm>
+                      <a:off x="0" y="0"/>
+                      <a:ext cx="5486400" cy="1980565"/>
+                    </a:xfrm>
+                    <a:prstGeom prst="rect">
+                      <a:avLst/>
+                    </a:prstGeom>
+                  </pic:spPr>
+                </pic:pic>
+              </a:graphicData>
+            </a:graphic>
+          </wp:inline>
+        </w:drawing>
+      </w:r>
+    </w:p>
+    <w:p>
+      <w:r>
+        <w:lastRenderedPageBreak/>
+        <w:drawing>
+          <wp:inline distT="0" distB="0" distL="0" distR="0" wp14:anchorId="39FEF2B4" wp14:editId="72EA05AD">
+            <wp:extent cx="5486400" cy="1972310"/>
+            <wp:effectExtent l="0" t="0" r="0" b="8890"/>
+            <wp:docPr id="10" name="Picture 10" descr="Shape, rectangle&#10;&#10;Description automatically generated"/>
+            <wp:cNvGraphicFramePr>
+              <a:graphicFrameLocks xmlns:a="http://schemas.openxmlformats.org/drawingml/2006/main" noChangeAspect="1"/>
+            </wp:cNvGraphicFramePr>
+            <a:graphic xmlns:a="http://schemas.openxmlformats.org/drawingml/2006/main">
+              <a:graphicData uri="http://schemas.openxmlformats.org/drawingml/2006/picture">
+                <pic:pic xmlns:pic="http://schemas.openxmlformats.org/drawingml/2006/picture">
+                  <pic:nvPicPr>
+                    <pic:cNvPr id="10" name="Picture 10" descr="Shape, rectangle&#10;&#10;Description automatically generated"/>
+                    <pic:cNvPicPr/>
+                  </pic:nvPicPr>
+                  <pic:blipFill>
+                    <a:blip r:embed="rId15"/>
+                    <a:stretch>
+                      <a:fillRect/>
+                    </a:stretch>
+                  </pic:blipFill>
+                  <pic:spPr>
+                    <a:xfrm>
+                      <a:off x="0" y="0"/>
+                      <a:ext cx="5486400" cy="1972310"/>
+                    </a:xfrm>
+                    <a:prstGeom prst="rect">
+                      <a:avLst/>
+                    </a:prstGeom>
+                  </pic:spPr>
+                </pic:pic>
+              </a:graphicData>
+            </a:graphic>
+          </wp:inline>
+        </w:drawing>
+      </w:r>
+    </w:p>
+    <w:p>
+      <w:r>
+        <w:drawing>
+          <wp:inline distT="0" distB="0" distL="0" distR="0" wp14:anchorId="21C5C56C" wp14:editId="383B5EDB">
+            <wp:extent cx="5486400" cy="1951990"/>
+            <wp:effectExtent l="0" t="0" r="0" b="0"/>
+            <wp:docPr id="11" name="Picture 11" descr="Shape, rectangle&#10;&#10;Description automatically generated"/>
+            <wp:cNvGraphicFramePr>
+              <a:graphicFrameLocks xmlns:a="http://schemas.openxmlformats.org/drawingml/2006/main" noChangeAspect="1"/>
+            </wp:cNvGraphicFramePr>
+            <a:graphic xmlns:a="http://schemas.openxmlformats.org/drawingml/2006/main">
+              <a:graphicData uri="http://schemas.openxmlformats.org/drawingml/2006/picture">
+                <pic:pic xmlns:pic="http://schemas.openxmlformats.org/drawingml/2006/picture">
+                  <pic:nvPicPr>
+                    <pic:cNvPr id="11" name="Picture 11" descr="Shape, rectangle&#10;&#10;Description automatically generated"/>
+                    <pic:cNvPicPr/>
+                  </pic:nvPicPr>
+                  <pic:blipFill>
+                    <a:blip r:embed="rId16"/>
+                    <a:stretch>
+                      <a:fillRect/>
+                    </a:stretch>
+                  </pic:blipFill>
+                  <pic:spPr>
+                    <a:xfrm>
+                      <a:off x="0" y="0"/>
+                      <a:ext cx="5486400" cy="1951990"/>
+                    </a:xfrm>
+                    <a:prstGeom prst="rect">
+                      <a:avLst/>
+                    </a:prstGeom>
+                  </pic:spPr>
+                </pic:pic>
+              </a:graphicData>
+            </a:graphic>
+          </wp:inline>
+        </w:drawing>
+      </w:r>
+    </w:p>
+    <w:p>
+      <w:r>
+        <w:drawing>
+          <wp:inline distT="0" distB="0" distL="0" distR="0" wp14:anchorId="61566D84" wp14:editId="76A06635">
+            <wp:extent cx="5486400" cy="1814195"/>
+            <wp:effectExtent l="0" t="0" r="0" b="0"/>
+            <wp:docPr id="12" name="Picture 12" descr="Shape, rectangle&#10;&#10;Description automatically generated"/>
+            <wp:cNvGraphicFramePr>
+              <a:graphicFrameLocks xmlns:a="http://schemas.openxmlformats.org/drawingml/2006/main" noChangeAspect="1"/>
+            </wp:cNvGraphicFramePr>
+            <a:graphic xmlns:a="http://schemas.openxmlformats.org/drawingml/2006/main">
+              <a:graphicData uri="http://schemas.openxmlformats.org/drawingml/2006/picture">
+                <pic:pic xmlns:pic="http://schemas.openxmlformats.org/drawingml/2006/picture">
+                  <pic:nvPicPr>
+                    <pic:cNvPr id="12" name="Picture 12" descr="Shape, rectangle&#10;&#10;Description automatically generated"/>
+                    <pic:cNvPicPr/>
+                  </pic:nvPicPr>
+                  <pic:blipFill>
+                    <a:blip r:embed="rId17"/>
+                    <a:stretch>
+                      <a:fillRect/>
+                    </a:stretch>
+                  </pic:blipFill>
+                  <pic:spPr>
+                    <a:xfrm>
+                      <a:off x="0" y="0"/>
+                      <a:ext cx="5486400" cy="1814195"/>
+                    </a:xfrm>
+                    <a:prstGeom prst="rect">
+                      <a:avLst/>
+                    </a:prstGeom>
+                  </pic:spPr>
+                </pic:pic>
+              </a:graphicData>
+            </a:graphic>
+          </wp:inline>
+        </w:drawing>
+      </w:r>
+    </w:p>
+    <w:p>
+      <w:r>
+        <w:drawing>
+          <wp:inline distT="0" distB="0" distL="0" distR="0" wp14:anchorId="44384AF0" wp14:editId="52315C15">
+            <wp:extent cx="5486400" cy="1807845"/>
+            <wp:effectExtent l="0" t="0" r="0" b="1905"/>
+            <wp:docPr id="13" name="Picture 13" descr="Shape, rectangle&#10;&#10;Description automatically generated"/>
+            <wp:cNvGraphicFramePr>
+              <a:graphicFrameLocks xmlns:a="http://schemas.openxmlformats.org/drawingml/2006/main" noChangeAspect="1"/>
+            </wp:cNvGraphicFramePr>
+            <a:graphic xmlns:a="http://schemas.openxmlformats.org/drawingml/2006/main">
+              <a:graphicData uri="http://schemas.openxmlformats.org/drawingml/2006/picture">
+                <pic:pic xmlns:pic="http://schemas.openxmlformats.org/drawingml/2006/picture">
+                  <pic:nvPicPr>
+                    <pic:cNvPr id="13" name="Picture 13" descr="Shape, rectangle&#10;&#10;Description automatically generated"/>
+                    <pic:cNvPicPr/>
+                  </pic:nvPicPr>
+                  <pic:blipFill>
+                    <a:blip r:embed="rId18"/>
+                    <a:stretch>
+                      <a:fillRect/>
+                    </a:stretch>
+                  </pic:blipFill>
+                  <pic:spPr>
+                    <a:xfrm>
+                      <a:off x="0" y="0"/>
+                      <a:ext cx="5486400" cy="1807845"/>
+                    </a:xfrm>
+                    <a:prstGeom prst="rect">
+                      <a:avLst/>
+                    </a:prstGeom>
+                  </pic:spPr>
+                </pic:pic>
+              </a:graphicData>
+            </a:graphic>
+          </wp:inline>
+        </w:drawing>
+      </w:r>
+    </w:p>
+    <w:p>
+      <w:pPr>
+        <w:rPr>
+          <w:i/>
+          <w:iCs/>
+        </w:rPr>
+      </w:pPr>
+      <w:r>
+        <w:rPr>
+          <w:i/>
+          <w:iCs/>
+        </w:rPr>
+        <w:t>Recall: this is an adjacency list of the directed acyclic graph. The acyclic means no circle.</w:t>
+      </w:r>
+    </w:p>
+    <w:p>
+      <w:pPr>
+        <w:pStyle w:val="Heading2"/>
+      </w:pPr>
+      <w:r>
+        <w:lastRenderedPageBreak/>
+        <w:t>Solution</w:t>
+      </w:r>
+    </w:p>
+    <w:p>
+      <w:r>
+        <w:t xml:space="preserve">We can either apply the </w:t>
+      </w:r>
+      <w:r>
+        <w:t>depth-first</w:t>
+      </w:r>
+      <w:r>
+        <w:t xml:space="preserve"> or the breadth</w:t>
+      </w:r>
+      <w:r>
+        <w:t>-</w:t>
+      </w:r>
+      <w:r>
+        <w:t>first method</w:t>
+      </w:r>
+      <w:r>
+        <w:t>.</w:t>
+      </w:r>
+    </w:p>
+    <w:p>
+      <w:r>
+        <w:t>```code implementation``` &lt;/</w:t>
+      </w:r>
+      <w:proofErr w:type="spellStart"/>
+      <w:r>
+        <w:t>h</w:t>
+      </w:r>
+      <w:r>
+        <w:t>asPath</w:t>
+      </w:r>
+      <w:proofErr w:type="spellEnd"/>
+      <w:r>
+        <w:t>&gt;</w:t>
+      </w:r>
+    </w:p>
+    <w:p>
+      <w:pPr>
+        <w:pStyle w:val="Heading2"/>
+      </w:pPr>
+      <w:r>
+        <w:t>Complexity</w:t>
+      </w:r>
+    </w:p>
+    <w:p>
+      <w:pPr>
+        <w:pStyle w:val="Heading3"/>
+      </w:pPr>
+      <w:r>
+        <w:t>Method_0</w:t>
+      </w:r>
+    </w:p>
+    <w:p>
+      <w:pPr>
+        <w:ind w:left="1800"/>
+      </w:pPr>
+      <w:r>
+        <w:t>n</w:t>
+      </w:r>
+      <w:r>
+        <w:t>=number of nodes</w:t>
+      </w:r>
+    </w:p>
+    <w:p>
+      <w:pPr>
+        <w:ind w:left="1800"/>
+      </w:pPr>
+      <w:r>
+        <w:t>e</w:t>
+      </w:r>
+      <w:r>
+        <w:t>=number of edges</w:t>
+      </w:r>
+    </w:p>
+    <w:p>
+      <w:pPr>
+        <w:ind w:left="1800"/>
+      </w:pPr>
+      <w:r>
+        <w:t>Time: O(</w:t>
+      </w:r>
+      <w:r>
+        <w:t>e</w:t>
+      </w:r>
+      <w:r>
+        <w:t>)</w:t>
+      </w:r>
+    </w:p>
+    <w:p>
+      <w:pPr>
+        <w:ind w:left="1800"/>
+      </w:pPr>
+      <w:r>
+        <w:t>Space: O(</w:t>
+      </w:r>
+      <w:r>
+        <w:t>n</w:t>
+      </w:r>
+      <w:r>
+        <w:t>)</w:t>
+      </w:r>
+    </w:p>
+    <w:p>
+      <w:pPr>
+        <w:pStyle w:val="Heading3"/>
+      </w:pPr>
+      <w:r>
+        <w:t>Mehod_1</w:t>
+      </w:r>
+    </w:p>
+    <w:p>
+      <w:pPr>
+        <w:ind w:left="1800"/>
+      </w:pPr>
+      <w:r>
+        <w:t>n</w:t>
+      </w:r>
+      <w:r>
+        <w:t>=number of nodes</w:t>
+      </w:r>
+    </w:p>
+    <w:p>
+      <w:pPr>
+        <w:ind w:left="1800"/>
+      </w:pPr>
+      <w:r>
+        <w:t>n</w:t>
+      </w:r>
+      <w:r>
+        <w:t>^2=number of edges</w:t>
+      </w:r>
+    </w:p>
+    <w:p>
+      <w:pPr>
+        <w:ind w:left="1800"/>
+      </w:pPr>
+      <w:r>
+        <w:t xml:space="preserve">The worst case is that each </w:t>
+      </w:r>
+      <w:r>
+        <w:t>node</w:t>
+      </w:r>
+      <w:r>
+        <w:t xml:space="preserve"> </w:t>
+      </w:r>
+      <w:r>
+        <w:t>is</w:t>
+      </w:r>
+      <w:r>
+        <w:t xml:space="preserve"> connected </w:t>
+      </w:r>
+      <w:r>
+        <w:t>bi-directionally</w:t>
+      </w:r>
+    </w:p>
+    <w:p>
+      <w:pPr>
+        <w:ind w:left="1800"/>
+      </w:pPr>
+      <w:r>
+        <w:drawing>
+          <wp:inline distT="0" distB="0" distL="0" distR="0" wp14:anchorId="3D8ED775" wp14:editId="2BEC7015">
+            <wp:extent cx="2143424" cy="3162741"/>
+            <wp:effectExtent l="0" t="0" r="9525" b="0"/>
+            <wp:docPr id="14" name="Picture 14" descr="A picture containing text, clock&#10;&#10;Description automatically generated"/>
+            <wp:cNvGraphicFramePr>
+              <a:graphicFrameLocks xmlns:a="http://schemas.openxmlformats.org/drawingml/2006/main" noChangeAspect="1"/>
+            </wp:cNvGraphicFramePr>
+            <a:graphic xmlns:a="http://schemas.openxmlformats.org/drawingml/2006/main">
+              <a:graphicData uri="http://schemas.openxmlformats.org/drawingml/2006/picture">
+                <pic:pic xmlns:pic="http://schemas.openxmlformats.org/drawingml/2006/picture">
+                  <pic:nvPicPr>
+                    <pic:cNvPr id="14" name="Picture 14" descr="A picture containing text, clock&#10;&#10;Description automatically generated"/>
+                    <pic:cNvPicPr/>
+                  </pic:nvPicPr>
+                  <pic:blipFill>
+                    <a:blip r:embed="rId19"/>
+                    <a:stretch>
+                      <a:fillRect/>
+                    </a:stretch>
+                  </pic:blipFill>
+                  <pic:spPr>
+                    <a:xfrm>
+                      <a:off x="0" y="0"/>
+                      <a:ext cx="2143424" cy="3162741"/>
+                    </a:xfrm>
+                    <a:prstGeom prst="rect">
+                      <a:avLst/>
+                    </a:prstGeom>
+                  </pic:spPr>
+                </pic:pic>
+              </a:graphicData>
+            </a:graphic>
+          </wp:inline>
+        </w:drawing>
+      </w:r>
+    </w:p>
+    <w:p>
+      <w:pPr>
+        <w:ind w:left="1800"/>
+      </w:pPr>
+      <w:r>
+        <w:t>Time: O(</w:t>
+      </w:r>
+      <w:r>
+        <w:t>n</w:t>
+      </w:r>
+      <w:r>
+        <w:t>^2)</w:t>
+      </w:r>
+    </w:p>
+    <w:p>
+      <w:pPr>
+        <w:ind w:left="1800"/>
+      </w:pPr>
+      <w:r>
+        <w:t>Space: O(n)</w:t>
+      </w:r>
     </w:p>
     <w:sectPr>
       <w:pgSz w:w="12240" w:h="15840"/>
@@ -1276,11 +1849,11 @@
   <w:abstractNum w:abstractNumId="2" w15:restartNumberingAfterBreak="0">
     <w:nsid w:val="2B627D71"/>
     <w:multiLevelType w:val="hybridMultilevel"/>
-    <w:tmpl w:val="836AE3F4"/>
-    <w:lvl w:ilvl="0" w:tplc="934E8876">
+    <w:tmpl w:val="CA9E89C0"/>
+    <w:lvl w:ilvl="0" w:tplc="16DC4966">
       <w:start w:val="1"/>
       <w:numFmt w:val="decimal"/>
-      <w:pStyle w:val="Heading3"/>
+      <w:pStyle w:val="Heading2"/>
       <w:lvlText w:val="%1."/>
       <w:lvlJc w:val="left"/>
       <w:pPr>
@@ -1290,9 +1863,10 @@
         <w:rFonts w:hint="default"/>
       </w:rPr>
     </w:lvl>
-    <w:lvl w:ilvl="1" w:tplc="10090019">
+    <w:lvl w:ilvl="1" w:tplc="EDA67F86">
       <w:start w:val="1"/>
       <w:numFmt w:val="lowerLetter"/>
+      <w:pStyle w:val="Heading3"/>
       <w:lvlText w:val="%2."/>
       <w:lvlJc w:val="left"/>
       <w:pPr>
@@ -1364,6 +1938,95 @@
     </w:lvl>
   </w:abstractNum>
   <w:abstractNum w:abstractNumId="3" w15:restartNumberingAfterBreak="0">
+    <w:nsid w:val="34CB1B0D"/>
+    <w:multiLevelType w:val="hybridMultilevel"/>
+    <w:tmpl w:val="E814E102"/>
+    <w:lvl w:ilvl="0" w:tplc="8F66A6A2">
+      <w:start w:val="1"/>
+      <w:numFmt w:val="decimal"/>
+      <w:lvlText w:val="%1."/>
+      <w:lvlJc w:val="left"/>
+      <w:pPr>
+        <w:ind w:left="720" w:hanging="360"/>
+      </w:pPr>
+      <w:rPr>
+        <w:rFonts w:hint="default"/>
+      </w:rPr>
+    </w:lvl>
+    <w:lvl w:ilvl="1" w:tplc="10090019" w:tentative="1">
+      <w:start w:val="1"/>
+      <w:numFmt w:val="lowerLetter"/>
+      <w:lvlText w:val="%2."/>
+      <w:lvlJc w:val="left"/>
+      <w:pPr>
+        <w:ind w:left="1440" w:hanging="360"/>
+      </w:pPr>
+    </w:lvl>
+    <w:lvl w:ilvl="2" w:tplc="1009001B" w:tentative="1">
+      <w:start w:val="1"/>
+      <w:numFmt w:val="lowerRoman"/>
+      <w:lvlText w:val="%3."/>
+      <w:lvlJc w:val="right"/>
+      <w:pPr>
+        <w:ind w:left="2160" w:hanging="180"/>
+      </w:pPr>
+    </w:lvl>
+    <w:lvl w:ilvl="3" w:tplc="1009000F" w:tentative="1">
+      <w:start w:val="1"/>
+      <w:numFmt w:val="decimal"/>
+      <w:lvlText w:val="%4."/>
+      <w:lvlJc w:val="left"/>
+      <w:pPr>
+        <w:ind w:left="2880" w:hanging="360"/>
+      </w:pPr>
+    </w:lvl>
+    <w:lvl w:ilvl="4" w:tplc="10090019" w:tentative="1">
+      <w:start w:val="1"/>
+      <w:numFmt w:val="lowerLetter"/>
+      <w:lvlText w:val="%5."/>
+      <w:lvlJc w:val="left"/>
+      <w:pPr>
+        <w:ind w:left="3600" w:hanging="360"/>
+      </w:pPr>
+    </w:lvl>
+    <w:lvl w:ilvl="5" w:tplc="1009001B" w:tentative="1">
+      <w:start w:val="1"/>
+      <w:numFmt w:val="lowerRoman"/>
+      <w:lvlText w:val="%6."/>
+      <w:lvlJc w:val="right"/>
+      <w:pPr>
+        <w:ind w:left="4320" w:hanging="180"/>
+      </w:pPr>
+    </w:lvl>
+    <w:lvl w:ilvl="6" w:tplc="1009000F" w:tentative="1">
+      <w:start w:val="1"/>
+      <w:numFmt w:val="decimal"/>
+      <w:lvlText w:val="%7."/>
+      <w:lvlJc w:val="left"/>
+      <w:pPr>
+        <w:ind w:left="5040" w:hanging="360"/>
+      </w:pPr>
+    </w:lvl>
+    <w:lvl w:ilvl="7" w:tplc="10090019" w:tentative="1">
+      <w:start w:val="1"/>
+      <w:numFmt w:val="lowerLetter"/>
+      <w:lvlText w:val="%8."/>
+      <w:lvlJc w:val="left"/>
+      <w:pPr>
+        <w:ind w:left="5760" w:hanging="360"/>
+      </w:pPr>
+    </w:lvl>
+    <w:lvl w:ilvl="8" w:tplc="1009001B" w:tentative="1">
+      <w:start w:val="1"/>
+      <w:numFmt w:val="lowerRoman"/>
+      <w:lvlText w:val="%9."/>
+      <w:lvlJc w:val="right"/>
+      <w:pPr>
+        <w:ind w:left="6480" w:hanging="180"/>
+      </w:pPr>
+    </w:lvl>
+  </w:abstractNum>
+  <w:abstractNum w:abstractNumId="4" w15:restartNumberingAfterBreak="0">
     <w:nsid w:val="3CA70C0A"/>
     <w:multiLevelType w:val="hybridMultilevel"/>
     <w:tmpl w:val="D4929E0C"/>
@@ -1452,7 +2115,7 @@
       </w:pPr>
     </w:lvl>
   </w:abstractNum>
-  <w:abstractNum w:abstractNumId="4" w15:restartNumberingAfterBreak="0">
+  <w:abstractNum w:abstractNumId="5" w15:restartNumberingAfterBreak="0">
     <w:nsid w:val="3EE17EE6"/>
     <w:multiLevelType w:val="hybridMultilevel"/>
     <w:tmpl w:val="2C2C066C"/>
@@ -1565,7 +2228,7 @@
       </w:rPr>
     </w:lvl>
   </w:abstractNum>
-  <w:abstractNum w:abstractNumId="5" w15:restartNumberingAfterBreak="0">
+  <w:abstractNum w:abstractNumId="6" w15:restartNumberingAfterBreak="0">
     <w:nsid w:val="5D41635E"/>
     <w:multiLevelType w:val="hybridMultilevel"/>
     <w:tmpl w:val="2A7C2FEC"/>
@@ -1654,7 +2317,7 @@
       </w:pPr>
     </w:lvl>
   </w:abstractNum>
-  <w:abstractNum w:abstractNumId="6" w15:restartNumberingAfterBreak="0">
+  <w:abstractNum w:abstractNumId="7" w15:restartNumberingAfterBreak="0">
     <w:nsid w:val="5EAE0732"/>
     <w:multiLevelType w:val="hybridMultilevel"/>
     <w:tmpl w:val="C2B075A4"/>
@@ -1743,7 +2406,7 @@
       </w:pPr>
     </w:lvl>
   </w:abstractNum>
-  <w:abstractNum w:abstractNumId="7" w15:restartNumberingAfterBreak="0">
+  <w:abstractNum w:abstractNumId="8" w15:restartNumberingAfterBreak="0">
     <w:nsid w:val="61AB28FE"/>
     <w:multiLevelType w:val="hybridMultilevel"/>
     <w:tmpl w:val="3D320C72"/>
@@ -1833,7 +2496,7 @@
       </w:pPr>
     </w:lvl>
   </w:abstractNum>
-  <w:abstractNum w:abstractNumId="8" w15:restartNumberingAfterBreak="0">
+  <w:abstractNum w:abstractNumId="9" w15:restartNumberingAfterBreak="0">
     <w:nsid w:val="66AE7620"/>
     <w:multiLevelType w:val="hybridMultilevel"/>
     <w:tmpl w:val="E61451EC"/>
@@ -1946,7 +2609,7 @@
       </w:rPr>
     </w:lvl>
   </w:abstractNum>
-  <w:abstractNum w:abstractNumId="9" w15:restartNumberingAfterBreak="0">
+  <w:abstractNum w:abstractNumId="10" w15:restartNumberingAfterBreak="0">
     <w:nsid w:val="77F96AE0"/>
     <w:multiLevelType w:val="hybridMultilevel"/>
     <w:tmpl w:val="5E2C29F0"/>
@@ -1963,7 +2626,7 @@
         <w:rFonts w:hint="default"/>
       </w:rPr>
     </w:lvl>
-    <w:lvl w:ilvl="1" w:tplc="10090019" w:tentative="1">
+    <w:lvl w:ilvl="1" w:tplc="10090019">
       <w:start w:val="1"/>
       <w:numFmt w:val="lowerLetter"/>
       <w:lvlText w:val="%2."/>
@@ -2036,7 +2699,7 @@
       </w:pPr>
     </w:lvl>
   </w:abstractNum>
-  <w:abstractNum w:abstractNumId="10" w15:restartNumberingAfterBreak="0">
+  <w:abstractNum w:abstractNumId="11" w15:restartNumberingAfterBreak="0">
     <w:nsid w:val="7BE30063"/>
     <w:multiLevelType w:val="hybridMultilevel"/>
     <w:tmpl w:val="9CEA4F3E"/>
@@ -2125,7 +2788,7 @@
       </w:pPr>
     </w:lvl>
   </w:abstractNum>
-  <w:abstractNum w:abstractNumId="11" w15:restartNumberingAfterBreak="0">
+  <w:abstractNum w:abstractNumId="12" w15:restartNumberingAfterBreak="0">
     <w:nsid w:val="7F650ABA"/>
     <w:multiLevelType w:val="hybridMultilevel"/>
     <w:tmpl w:val="5D645328"/>
@@ -2218,37 +2881,37 @@
     <w:abstractNumId w:val="0"/>
   </w:num>
   <w:num w:numId="2" w16cid:durableId="275985005">
-    <w:abstractNumId w:val="3"/>
+    <w:abstractNumId w:val="4"/>
   </w:num>
   <w:num w:numId="3" w16cid:durableId="1182890181">
+    <w:abstractNumId w:val="10"/>
+  </w:num>
+  <w:num w:numId="4" w16cid:durableId="91972752">
+    <w:abstractNumId w:val="6"/>
+  </w:num>
+  <w:num w:numId="5" w16cid:durableId="221331889">
     <w:abstractNumId w:val="9"/>
   </w:num>
-  <w:num w:numId="4" w16cid:durableId="91972752">
-    <w:abstractNumId w:val="5"/>
-  </w:num>
-  <w:num w:numId="5" w16cid:durableId="221331889">
-    <w:abstractNumId w:val="8"/>
-  </w:num>
   <w:num w:numId="6" w16cid:durableId="1031036478">
-    <w:abstractNumId w:val="10"/>
+    <w:abstractNumId w:val="11"/>
   </w:num>
   <w:num w:numId="7" w16cid:durableId="1283876921">
     <w:abstractNumId w:val="2"/>
   </w:num>
   <w:num w:numId="8" w16cid:durableId="1950696786">
-    <w:abstractNumId w:val="11"/>
+    <w:abstractNumId w:val="12"/>
   </w:num>
   <w:num w:numId="9" w16cid:durableId="1358312852">
-    <w:abstractNumId w:val="4"/>
+    <w:abstractNumId w:val="5"/>
   </w:num>
   <w:num w:numId="10" w16cid:durableId="2000577847">
-    <w:abstractNumId w:val="6"/>
+    <w:abstractNumId w:val="7"/>
   </w:num>
   <w:num w:numId="11" w16cid:durableId="1700660037">
-    <w:abstractNumId w:val="7"/>
+    <w:abstractNumId w:val="8"/>
   </w:num>
   <w:num w:numId="12" w16cid:durableId="217939371">
-    <w:abstractNumId w:val="9"/>
+    <w:abstractNumId w:val="10"/>
     <w:lvlOverride w:ilvl="0">
       <w:startOverride w:val="1"/>
     </w:lvlOverride>
@@ -2260,7 +2923,7 @@
     </w:lvlOverride>
   </w:num>
   <w:num w:numId="14" w16cid:durableId="540289504">
-    <w:abstractNumId w:val="9"/>
+    <w:abstractNumId w:val="10"/>
     <w:lvlOverride w:ilvl="0">
       <w:startOverride w:val="1"/>
     </w:lvlOverride>
@@ -2282,6 +2945,33 @@
   </w:num>
   <w:num w:numId="18" w16cid:durableId="60837139">
     <w:abstractNumId w:val="1"/>
+  </w:num>
+  <w:num w:numId="19" w16cid:durableId="942763619">
+    <w:abstractNumId w:val="2"/>
+    <w:lvlOverride w:ilvl="0">
+      <w:startOverride w:val="1"/>
+    </w:lvlOverride>
+  </w:num>
+  <w:num w:numId="20" w16cid:durableId="1440753501">
+    <w:abstractNumId w:val="10"/>
+    <w:lvlOverride w:ilvl="0">
+      <w:startOverride w:val="1"/>
+    </w:lvlOverride>
+  </w:num>
+  <w:num w:numId="21" w16cid:durableId="756171913">
+    <w:abstractNumId w:val="2"/>
+    <w:lvlOverride w:ilvl="0">
+      <w:startOverride w:val="1"/>
+    </w:lvlOverride>
+  </w:num>
+  <w:num w:numId="22" w16cid:durableId="1720741327">
+    <w:abstractNumId w:val="3"/>
+  </w:num>
+  <w:num w:numId="23" w16cid:durableId="552238097">
+    <w:abstractNumId w:val="2"/>
+    <w:lvlOverride w:ilvl="0">
+      <w:startOverride w:val="1"/>
+    </w:lvlOverride>
   </w:num>
 </w:numbering>
 </file>
@@ -2712,38 +3402,39 @@
     <w:uiPriority w:val="9"/>
     <w:unhideWhenUsed/>
     <w:qFormat/>
-    <w:rsid w:val="00555C28"/>
+    <w:rsid w:val="00B23430"/>
     <w:pPr>
+      <w:numPr>
+        <w:ilvl w:val="0"/>
+      </w:numPr>
       <w:outlineLvl w:val="1"/>
     </w:pPr>
     <w:rPr>
+      <w:b w:val="0"/>
+      <w:bCs w:val="0"/>
       <w:sz w:val="28"/>
       <w:szCs w:val="28"/>
     </w:rPr>
   </w:style>
   <w:style w:type="paragraph" w:styleId="Heading3">
     <w:name w:val="heading 3"/>
-    <w:basedOn w:val="Normal"/>
+    <w:basedOn w:val="ListParagraph"/>
     <w:next w:val="Normal"/>
     <w:link w:val="Heading3Char"/>
     <w:uiPriority w:val="9"/>
     <w:unhideWhenUsed/>
     <w:qFormat/>
-    <w:rsid w:val="00151F75"/>
+    <w:rsid w:val="00B23430"/>
     <w:pPr>
-      <w:keepNext/>
-      <w:keepLines/>
       <w:numPr>
+        <w:ilvl w:val="1"/>
         <w:numId w:val="7"/>
       </w:numPr>
-      <w:spacing w:before="40" w:after="0"/>
       <w:outlineLvl w:val="2"/>
     </w:pPr>
     <w:rPr>
-      <w:rFonts w:asciiTheme="majorHAnsi" w:eastAsiaTheme="majorEastAsia" w:hAnsiTheme="majorHAnsi" w:cstheme="majorBidi"/>
-      <w:color w:val="1F3763" w:themeColor="accent1" w:themeShade="7F"/>
-      <w:sz w:val="24"/>
-      <w:szCs w:val="24"/>
+      <w:b/>
+      <w:bCs/>
     </w:rPr>
   </w:style>
   <w:style w:type="paragraph" w:styleId="Heading4">
@@ -2816,10 +3507,8 @@
     <w:basedOn w:val="DefaultParagraphFont"/>
     <w:link w:val="Heading2"/>
     <w:uiPriority w:val="9"/>
-    <w:rsid w:val="00555C28"/>
+    <w:rsid w:val="00B23430"/>
     <w:rPr>
-      <w:rFonts w:asciiTheme="majorHAnsi" w:eastAsiaTheme="majorEastAsia" w:hAnsiTheme="majorHAnsi" w:cstheme="majorBidi"/>
-      <w:color w:val="1F3763" w:themeColor="accent1" w:themeShade="7F"/>
       <w:sz w:val="28"/>
       <w:szCs w:val="28"/>
     </w:rPr>
@@ -2829,12 +3518,10 @@
     <w:basedOn w:val="DefaultParagraphFont"/>
     <w:link w:val="Heading3"/>
     <w:uiPriority w:val="9"/>
-    <w:rsid w:val="00151F75"/>
+    <w:rsid w:val="00B23430"/>
     <w:rPr>
-      <w:rFonts w:asciiTheme="majorHAnsi" w:eastAsiaTheme="majorEastAsia" w:hAnsiTheme="majorHAnsi" w:cstheme="majorBidi"/>
-      <w:color w:val="1F3763" w:themeColor="accent1" w:themeShade="7F"/>
-      <w:sz w:val="24"/>
-      <w:szCs w:val="24"/>
+      <w:b/>
+      <w:bCs/>
     </w:rPr>
   </w:style>
   <w:style w:type="character" w:customStyle="1" w:styleId="Heading4Char">
@@ -2863,6 +3550,41 @@
       <w:color w:val="1F3763" w:themeColor="accent1" w:themeShade="7F"/>
       <w:sz w:val="32"/>
       <w:szCs w:val="32"/>
+    </w:rPr>
+  </w:style>
+  <w:style w:type="character" w:styleId="Hyperlink">
+    <w:name w:val="Hyperlink"/>
+    <w:basedOn w:val="DefaultParagraphFont"/>
+    <w:uiPriority w:val="99"/>
+    <w:unhideWhenUsed/>
+    <w:rsid w:val="003A57BF"/>
+    <w:rPr>
+      <w:color w:val="0563C1" w:themeColor="hyperlink"/>
+      <w:u w:val="single"/>
+    </w:rPr>
+  </w:style>
+  <w:style w:type="character" w:styleId="UnresolvedMention">
+    <w:name w:val="Unresolved Mention"/>
+    <w:basedOn w:val="DefaultParagraphFont"/>
+    <w:uiPriority w:val="99"/>
+    <w:semiHidden/>
+    <w:unhideWhenUsed/>
+    <w:rsid w:val="003A57BF"/>
+    <w:rPr>
+      <w:color w:val="605E5C"/>
+      <w:shd w:val="clear" w:color="auto" w:fill="E1DFDD"/>
+    </w:rPr>
+  </w:style>
+  <w:style w:type="character" w:styleId="FollowedHyperlink">
+    <w:name w:val="FollowedHyperlink"/>
+    <w:basedOn w:val="DefaultParagraphFont"/>
+    <w:uiPriority w:val="99"/>
+    <w:semiHidden/>
+    <w:unhideWhenUsed/>
+    <w:rsid w:val="003A57BF"/>
+    <w:rPr>
+      <w:color w:val="954F72" w:themeColor="followedHyperlink"/>
+      <w:u w:val="single"/>
     </w:rPr>
   </w:style>
 </w:styles>

</xml_diff>

<commit_message>
finish on solving the undirectedPath problem
</commit_message>
<xml_diff>
--- a/Graph_Algorithm/LectureNotes.docx
+++ b/Graph_Algorithm/LectureNotes.docx
@@ -5,10 +5,6 @@
     <w:p>
       <w:pPr>
         <w:pStyle w:val="Heading1"/>
-        <w:numPr>
-          <w:ilvl w:val="1"/>
-          <w:numId w:val="3"/>
-        </w:numPr>
       </w:pPr>
       <w:r>
         <w:t>Course</w:t>
@@ -158,10 +154,6 @@
     <w:p>
       <w:pPr>
         <w:pStyle w:val="Heading1"/>
-        <w:numPr>
-          <w:ilvl w:val="1"/>
-          <w:numId w:val="3"/>
-        </w:numPr>
       </w:pPr>
       <w:r>
         <w:t>Graph Basics</w:t>
@@ -608,10 +600,6 @@
     <w:p>
       <w:pPr>
         <w:pStyle w:val="Heading1"/>
-        <w:numPr>
-          <w:ilvl w:val="1"/>
-          <w:numId w:val="3"/>
-        </w:numPr>
       </w:pPr>
       <w:r>
         <w:t>D</w:t>
@@ -1067,15 +1055,7 @@
         <w:t>```</w:t>
       </w:r>
       <w:r>
-        <w:t xml:space="preserve"> &lt;/</w:t>
-      </w:r>
-      <w:proofErr w:type="spellStart"/>
-      <w:r>
-        <w:t>basic_dpt_and_bft</w:t>
-      </w:r>
-      <w:proofErr w:type="spellEnd"/>
-      <w:r>
-        <w:t>&gt;</w:t>
+        <w:t xml:space="preserve"> &lt;/basic_dpt_and_bft&gt;</w:t>
       </w:r>
     </w:p>
     <w:p>
@@ -1123,10 +1103,6 @@
     <w:p>
       <w:pPr>
         <w:pStyle w:val="Heading1"/>
-        <w:numPr>
-          <w:ilvl w:val="1"/>
-          <w:numId w:val="3"/>
-        </w:numPr>
       </w:pPr>
       <w:r>
         <w:t>Has Path</w:t>
@@ -1153,19 +1129,7 @@
           <w:rPr>
             <w:rStyle w:val="Hyperlink"/>
           </w:rPr>
-          <w:t>http://www.stru</w:t>
-        </w:r>
-        <w:r>
-          <w:rPr>
-            <w:rStyle w:val="Hyperlink"/>
-          </w:rPr>
-          <w:t>c</w:t>
-        </w:r>
-        <w:r>
-          <w:rPr>
-            <w:rStyle w:val="Hyperlink"/>
-          </w:rPr>
-          <w:t>ty.net/problems/has-path</w:t>
+          <w:t>http://www.structy.net/problems/has-path</w:t>
         </w:r>
       </w:hyperlink>
     </w:p>
@@ -1179,6 +1143,9 @@
     </w:p>
     <w:p>
       <w:r>
+        <w:rPr>
+          <w:noProof/>
+        </w:rPr>
         <w:drawing>
           <wp:inline distT="0" distB="0" distL="0" distR="0" wp14:anchorId="3E1E113C" wp14:editId="3C023A37">
             <wp:extent cx="5486400" cy="1531620"/>
@@ -1218,6 +1185,9 @@
     </w:p>
     <w:p>
       <w:r>
+        <w:rPr>
+          <w:noProof/>
+        </w:rPr>
         <w:drawing>
           <wp:inline distT="0" distB="0" distL="0" distR="0" wp14:anchorId="371506B8" wp14:editId="781952E0">
             <wp:extent cx="5486400" cy="1980565"/>
@@ -1257,6 +1227,9 @@
     </w:p>
     <w:p>
       <w:r>
+        <w:rPr>
+          <w:noProof/>
+        </w:rPr>
         <w:lastRenderedPageBreak/>
         <w:drawing>
           <wp:inline distT="0" distB="0" distL="0" distR="0" wp14:anchorId="39FEF2B4" wp14:editId="72EA05AD">
@@ -1297,6 +1270,9 @@
     </w:p>
     <w:p>
       <w:r>
+        <w:rPr>
+          <w:noProof/>
+        </w:rPr>
         <w:drawing>
           <wp:inline distT="0" distB="0" distL="0" distR="0" wp14:anchorId="21C5C56C" wp14:editId="383B5EDB">
             <wp:extent cx="5486400" cy="1951990"/>
@@ -1336,6 +1312,9 @@
     </w:p>
     <w:p>
       <w:r>
+        <w:rPr>
+          <w:noProof/>
+        </w:rPr>
         <w:drawing>
           <wp:inline distT="0" distB="0" distL="0" distR="0" wp14:anchorId="61566D84" wp14:editId="76A06635">
             <wp:extent cx="5486400" cy="1814195"/>
@@ -1375,6 +1354,9 @@
     </w:p>
     <w:p>
       <w:r>
+        <w:rPr>
+          <w:noProof/>
+        </w:rPr>
         <w:drawing>
           <wp:inline distT="0" distB="0" distL="0" distR="0" wp14:anchorId="44384AF0" wp14:editId="52315C15">
             <wp:extent cx="5486400" cy="1807845"/>
@@ -1460,16 +1442,11 @@
       <w:r>
         <w:t>```code implementation``` &lt;/</w:t>
       </w:r>
-      <w:proofErr w:type="spellStart"/>
       <w:r>
         <w:t>h</w:t>
       </w:r>
       <w:r>
-        <w:t>asPath</w:t>
-      </w:r>
-      <w:proofErr w:type="spellEnd"/>
-      <w:r>
-        <w:t>&gt;</w:t>
+        <w:t>asPath&gt;</w:t>
       </w:r>
     </w:p>
     <w:p>
@@ -1596,6 +1573,9 @@
         <w:ind w:left="1800"/>
       </w:pPr>
       <w:r>
+        <w:rPr>
+          <w:noProof/>
+        </w:rPr>
         <w:drawing>
           <wp:inline distT="0" distB="0" distL="0" distR="0" wp14:anchorId="3D8ED775" wp14:editId="2BEC7015">
             <wp:extent cx="2143424" cy="3162741"/>
@@ -1655,6 +1635,551 @@
         <w:t>Space: O(n)</w:t>
       </w:r>
     </w:p>
+    <w:p>
+      <w:pPr>
+        <w:pStyle w:val="Heading1"/>
+      </w:pPr>
+      <w:r>
+        <w:t>Undirected Path</w:t>
+      </w:r>
+    </w:p>
+    <w:p>
+      <w:pPr>
+        <w:pStyle w:val="Heading2"/>
+        <w:numPr>
+          <w:ilvl w:val="0"/>
+          <w:numId w:val="27"/>
+        </w:numPr>
+      </w:pPr>
+      <w:r>
+        <w:lastRenderedPageBreak/>
+        <w:t>Description</w:t>
+      </w:r>
+    </w:p>
+    <w:p>
+      <w:r>
+        <w:drawing>
+          <wp:inline distT="0" distB="0" distL="0" distR="0" wp14:anchorId="633BC0FB" wp14:editId="2508070E">
+            <wp:extent cx="1371791" cy="2314898"/>
+            <wp:effectExtent l="0" t="0" r="0" b="9525"/>
+            <wp:docPr id="15" name="Picture 15" descr="Diagram&#10;&#10;Description automatically generated"/>
+            <wp:cNvGraphicFramePr>
+              <a:graphicFrameLocks xmlns:a="http://schemas.openxmlformats.org/drawingml/2006/main" noChangeAspect="1"/>
+            </wp:cNvGraphicFramePr>
+            <a:graphic xmlns:a="http://schemas.openxmlformats.org/drawingml/2006/main">
+              <a:graphicData uri="http://schemas.openxmlformats.org/drawingml/2006/picture">
+                <pic:pic xmlns:pic="http://schemas.openxmlformats.org/drawingml/2006/picture">
+                  <pic:nvPicPr>
+                    <pic:cNvPr id="15" name="Picture 15" descr="Diagram&#10;&#10;Description automatically generated"/>
+                    <pic:cNvPicPr/>
+                  </pic:nvPicPr>
+                  <pic:blipFill>
+                    <a:blip r:embed="rId20">
+                      <a:extLst>
+                        <a:ext uri="{28A0092B-C50C-407E-A947-70E740481C1C}">
+                          <a14:useLocalDpi xmlns:a14="http://schemas.microsoft.com/office/drawing/2010/main" val="0"/>
+                        </a:ext>
+                      </a:extLst>
+                    </a:blip>
+                    <a:stretch>
+                      <a:fillRect/>
+                    </a:stretch>
+                  </pic:blipFill>
+                  <pic:spPr>
+                    <a:xfrm>
+                      <a:off x="0" y="0"/>
+                      <a:ext cx="1371791" cy="2314898"/>
+                    </a:xfrm>
+                    <a:prstGeom prst="rect">
+                      <a:avLst/>
+                    </a:prstGeom>
+                  </pic:spPr>
+                </pic:pic>
+              </a:graphicData>
+            </a:graphic>
+          </wp:inline>
+        </w:drawing>
+      </w:r>
+    </w:p>
+    <w:p>
+      <w:pPr>
+        <w:pStyle w:val="ListParagraph"/>
+        <w:numPr>
+          <w:ilvl w:val="0"/>
+          <w:numId w:val="26"/>
+        </w:numPr>
+      </w:pPr>
+      <w:r>
+        <w:t>Every pair represent connections of nodes.</w:t>
+      </w:r>
+      <w:r>
+        <w:t xml:space="preserve"> </w:t>
+      </w:r>
+    </w:p>
+    <w:p>
+      <w:pPr>
+        <w:pStyle w:val="ListParagraph"/>
+      </w:pPr>
+      <w:r>
+        <w:t>For example, [i,j] represents the connections between</w:t>
+      </w:r>
+      <w:r>
+        <w:t xml:space="preserve"> node</w:t>
+      </w:r>
+      <w:r>
+        <w:t xml:space="preserve"> i and</w:t>
+      </w:r>
+      <w:r>
+        <w:t xml:space="preserve"> node</w:t>
+      </w:r>
+      <w:r>
+        <w:t xml:space="preserve"> j. We can travel from</w:t>
+      </w:r>
+      <w:r>
+        <w:t xml:space="preserve"> node </w:t>
+      </w:r>
+      <w:r>
+        <w:t>i to</w:t>
+      </w:r>
+      <w:r>
+        <w:t xml:space="preserve"> node</w:t>
+      </w:r>
+      <w:r>
+        <w:t xml:space="preserve"> j, or from</w:t>
+      </w:r>
+      <w:r>
+        <w:t xml:space="preserve"> node </w:t>
+      </w:r>
+      <w:r>
+        <w:t>j to</w:t>
+      </w:r>
+      <w:r>
+        <w:t xml:space="preserve"> node</w:t>
+      </w:r>
+      <w:r>
+        <w:t xml:space="preserve"> i</w:t>
+      </w:r>
+      <w:r>
+        <w:t>.</w:t>
+      </w:r>
+    </w:p>
+    <w:p>
+      <w:pPr>
+        <w:pStyle w:val="ListParagraph"/>
+        <w:numPr>
+          <w:ilvl w:val="0"/>
+          <w:numId w:val="26"/>
+        </w:numPr>
+      </w:pPr>
+      <w:r>
+        <w:t>The edges graph can also transfer into the adjacent graph</w:t>
+      </w:r>
+    </w:p>
+    <w:p>
+      <w:r>
+        <w:drawing>
+          <wp:inline distT="0" distB="0" distL="0" distR="0" wp14:anchorId="11950D65" wp14:editId="1E2FA38D">
+            <wp:extent cx="1991003" cy="2857899"/>
+            <wp:effectExtent l="0" t="0" r="9525" b="0"/>
+            <wp:docPr id="16" name="Picture 16" descr="Text&#10;&#10;Description automatically generated"/>
+            <wp:cNvGraphicFramePr>
+              <a:graphicFrameLocks xmlns:a="http://schemas.openxmlformats.org/drawingml/2006/main" noChangeAspect="1"/>
+            </wp:cNvGraphicFramePr>
+            <a:graphic xmlns:a="http://schemas.openxmlformats.org/drawingml/2006/main">
+              <a:graphicData uri="http://schemas.openxmlformats.org/drawingml/2006/picture">
+                <pic:pic xmlns:pic="http://schemas.openxmlformats.org/drawingml/2006/picture">
+                  <pic:nvPicPr>
+                    <pic:cNvPr id="16" name="Picture 16" descr="Text&#10;&#10;Description automatically generated"/>
+                    <pic:cNvPicPr/>
+                  </pic:nvPicPr>
+                  <pic:blipFill>
+                    <a:blip r:embed="rId21"/>
+                    <a:stretch>
+                      <a:fillRect/>
+                    </a:stretch>
+                  </pic:blipFill>
+                  <pic:spPr>
+                    <a:xfrm>
+                      <a:off x="0" y="0"/>
+                      <a:ext cx="1991003" cy="2857899"/>
+                    </a:xfrm>
+                    <a:prstGeom prst="rect">
+                      <a:avLst/>
+                    </a:prstGeom>
+                  </pic:spPr>
+                </pic:pic>
+              </a:graphicData>
+            </a:graphic>
+          </wp:inline>
+        </w:drawing>
+      </w:r>
+      <w:r>
+        <w:t xml:space="preserve">        </w:t>
+      </w:r>
+      <w:r>
+        <w:drawing>
+          <wp:inline distT="0" distB="0" distL="0" distR="0" wp14:anchorId="3A52202D" wp14:editId="7BA91EA2">
+            <wp:extent cx="2429214" cy="4086795"/>
+            <wp:effectExtent l="0" t="0" r="9525" b="9525"/>
+            <wp:docPr id="17" name="Picture 17" descr="A picture containing text, clock&#10;&#10;Description automatically generated"/>
+            <wp:cNvGraphicFramePr>
+              <a:graphicFrameLocks xmlns:a="http://schemas.openxmlformats.org/drawingml/2006/main" noChangeAspect="1"/>
+            </wp:cNvGraphicFramePr>
+            <a:graphic xmlns:a="http://schemas.openxmlformats.org/drawingml/2006/main">
+              <a:graphicData uri="http://schemas.openxmlformats.org/drawingml/2006/picture">
+                <pic:pic xmlns:pic="http://schemas.openxmlformats.org/drawingml/2006/picture">
+                  <pic:nvPicPr>
+                    <pic:cNvPr id="17" name="Picture 17" descr="A picture containing text, clock&#10;&#10;Description automatically generated"/>
+                    <pic:cNvPicPr/>
+                  </pic:nvPicPr>
+                  <pic:blipFill>
+                    <a:blip r:embed="rId22"/>
+                    <a:stretch>
+                      <a:fillRect/>
+                    </a:stretch>
+                  </pic:blipFill>
+                  <pic:spPr>
+                    <a:xfrm>
+                      <a:off x="0" y="0"/>
+                      <a:ext cx="2429214" cy="4086795"/>
+                    </a:xfrm>
+                    <a:prstGeom prst="rect">
+                      <a:avLst/>
+                    </a:prstGeom>
+                  </pic:spPr>
+                </pic:pic>
+              </a:graphicData>
+            </a:graphic>
+          </wp:inline>
+        </w:drawing>
+      </w:r>
+    </w:p>
+    <w:p>
+      <w:pPr>
+        <w:pStyle w:val="ListParagraph"/>
+        <w:numPr>
+          <w:ilvl w:val="0"/>
+          <w:numId w:val="26"/>
+        </w:numPr>
+      </w:pPr>
+      <w:r>
+        <w:t>For the undirected graph, the very common question is that if the graph has a cycle, we will add one more edge between the node k and node j</w:t>
+      </w:r>
+    </w:p>
+    <w:p>
+      <w:pPr>
+        <w:pStyle w:val="ListParagraph"/>
+      </w:pPr>
+      <w:r>
+        <w:lastRenderedPageBreak/>
+        <w:drawing>
+          <wp:inline distT="0" distB="0" distL="0" distR="0" wp14:anchorId="5D91D6A3" wp14:editId="43A424E6">
+            <wp:extent cx="1866815" cy="3352800"/>
+            <wp:effectExtent l="0" t="0" r="635" b="0"/>
+            <wp:docPr id="18" name="Picture 18" descr="A picture containing text, clock, watch&#10;&#10;Description automatically generated"/>
+            <wp:cNvGraphicFramePr>
+              <a:graphicFrameLocks xmlns:a="http://schemas.openxmlformats.org/drawingml/2006/main" noChangeAspect="1"/>
+            </wp:cNvGraphicFramePr>
+            <a:graphic xmlns:a="http://schemas.openxmlformats.org/drawingml/2006/main">
+              <a:graphicData uri="http://schemas.openxmlformats.org/drawingml/2006/picture">
+                <pic:pic xmlns:pic="http://schemas.openxmlformats.org/drawingml/2006/picture">
+                  <pic:nvPicPr>
+                    <pic:cNvPr id="18" name="Picture 18" descr="A picture containing text, clock, watch&#10;&#10;Description automatically generated"/>
+                    <pic:cNvPicPr/>
+                  </pic:nvPicPr>
+                  <pic:blipFill>
+                    <a:blip r:embed="rId23"/>
+                    <a:stretch>
+                      <a:fillRect/>
+                    </a:stretch>
+                  </pic:blipFill>
+                  <pic:spPr>
+                    <a:xfrm>
+                      <a:off x="0" y="0"/>
+                      <a:ext cx="1871217" cy="3360707"/>
+                    </a:xfrm>
+                    <a:prstGeom prst="rect">
+                      <a:avLst/>
+                    </a:prstGeom>
+                  </pic:spPr>
+                </pic:pic>
+              </a:graphicData>
+            </a:graphic>
+          </wp:inline>
+        </w:drawing>
+      </w:r>
+      <w:r>
+        <w:drawing>
+          <wp:inline distT="0" distB="0" distL="0" distR="0" wp14:anchorId="008F55B6" wp14:editId="4A1AA76A">
+            <wp:extent cx="2933700" cy="3347427"/>
+            <wp:effectExtent l="0" t="0" r="0" b="5715"/>
+            <wp:docPr id="19" name="Picture 19" descr="A picture containing text, clock, watch&#10;&#10;Description automatically generated"/>
+            <wp:cNvGraphicFramePr>
+              <a:graphicFrameLocks xmlns:a="http://schemas.openxmlformats.org/drawingml/2006/main" noChangeAspect="1"/>
+            </wp:cNvGraphicFramePr>
+            <a:graphic xmlns:a="http://schemas.openxmlformats.org/drawingml/2006/main">
+              <a:graphicData uri="http://schemas.openxmlformats.org/drawingml/2006/picture">
+                <pic:pic xmlns:pic="http://schemas.openxmlformats.org/drawingml/2006/picture">
+                  <pic:nvPicPr>
+                    <pic:cNvPr id="19" name="Picture 19" descr="A picture containing text, clock, watch&#10;&#10;Description automatically generated"/>
+                    <pic:cNvPicPr/>
+                  </pic:nvPicPr>
+                  <pic:blipFill>
+                    <a:blip r:embed="rId24"/>
+                    <a:stretch>
+                      <a:fillRect/>
+                    </a:stretch>
+                  </pic:blipFill>
+                  <pic:spPr>
+                    <a:xfrm>
+                      <a:off x="0" y="0"/>
+                      <a:ext cx="2952905" cy="3369340"/>
+                    </a:xfrm>
+                    <a:prstGeom prst="rect">
+                      <a:avLst/>
+                    </a:prstGeom>
+                  </pic:spPr>
+                </pic:pic>
+              </a:graphicData>
+            </a:graphic>
+          </wp:inline>
+        </w:drawing>
+      </w:r>
+    </w:p>
+    <w:p>
+      <w:pPr>
+        <w:pStyle w:val="ListParagraph"/>
+        <w:numPr>
+          <w:ilvl w:val="0"/>
+          <w:numId w:val="26"/>
+        </w:numPr>
+      </w:pPr>
+      <w:r>
+        <w:t>We will talk about if there are paths between the source node and the destination node</w:t>
+      </w:r>
+    </w:p>
+    <w:p>
+      <w:pPr>
+        <w:pStyle w:val="ListParagraph"/>
+        <w:numPr>
+          <w:ilvl w:val="0"/>
+          <w:numId w:val="26"/>
+        </w:numPr>
+        <w:rPr>
+          <w:b/>
+          <w:bCs/>
+        </w:rPr>
+      </w:pPr>
+      <w:r>
+        <w:rPr>
+          <w:b/>
+          <w:bCs/>
+        </w:rPr>
+        <w:t>To</w:t>
+      </w:r>
+      <w:r>
+        <w:rPr>
+          <w:b/>
+          <w:bCs/>
+        </w:rPr>
+        <w:t xml:space="preserve"> </w:t>
+      </w:r>
+      <w:r>
+        <w:rPr>
+          <w:b/>
+          <w:bCs/>
+        </w:rPr>
+        <w:t>prevent</w:t>
+      </w:r>
+      <w:r>
+        <w:rPr>
+          <w:b/>
+          <w:bCs/>
+        </w:rPr>
+        <w:t xml:space="preserve"> </w:t>
+      </w:r>
+      <w:r>
+        <w:rPr>
+          <w:b/>
+          <w:bCs/>
+        </w:rPr>
+        <w:t xml:space="preserve">an </w:t>
+      </w:r>
+      <w:r>
+        <w:rPr>
+          <w:b/>
+          <w:bCs/>
+        </w:rPr>
+        <w:t xml:space="preserve">infinite loop, we will mark all nodes that </w:t>
+      </w:r>
+      <w:r>
+        <w:rPr>
+          <w:b/>
+          <w:bCs/>
+        </w:rPr>
+        <w:t>have</w:t>
+      </w:r>
+      <w:r>
+        <w:rPr>
+          <w:b/>
+          <w:bCs/>
+        </w:rPr>
+        <w:t xml:space="preserve"> been visited.</w:t>
+      </w:r>
+    </w:p>
+    <w:p>
+      <w:pPr>
+        <w:pStyle w:val="ListParagraph"/>
+        <w:numPr>
+          <w:ilvl w:val="0"/>
+          <w:numId w:val="26"/>
+        </w:numPr>
+      </w:pPr>
+      <w:r>
+        <w:t>Learn more details from the 46:28</w:t>
+      </w:r>
+    </w:p>
+    <w:p>
+      <w:pPr>
+        <w:pStyle w:val="Heading2"/>
+      </w:pPr>
+      <w:r>
+        <w:t>Complexity</w:t>
+      </w:r>
+    </w:p>
+    <w:p>
+      <w:pPr>
+        <w:ind w:left="1800"/>
+      </w:pPr>
+      <w:r>
+        <w:t>n=number of nodes</w:t>
+      </w:r>
+    </w:p>
+    <w:p>
+      <w:pPr>
+        <w:ind w:left="1800"/>
+      </w:pPr>
+      <w:r>
+        <w:t>e=number of edges</w:t>
+      </w:r>
+    </w:p>
+    <w:p>
+      <w:pPr>
+        <w:ind w:left="1800"/>
+      </w:pPr>
+      <w:r>
+        <w:t>Time: O(e)</w:t>
+      </w:r>
+    </w:p>
+    <w:p>
+      <w:pPr>
+        <w:ind w:left="1800"/>
+      </w:pPr>
+      <w:r>
+        <w:t>Space: O(n)</w:t>
+      </w:r>
+    </w:p>
+    <w:p>
+      <w:pPr>
+        <w:pStyle w:val="Heading2"/>
+      </w:pPr>
+      <w:r>
+        <w:t>Undirected Path Problem</w:t>
+      </w:r>
+    </w:p>
+    <w:p>
+      <w:pPr>
+        <w:pStyle w:val="Heading3"/>
+      </w:pPr>
+      <w:r>
+        <w:t>Source:</w:t>
+      </w:r>
+    </w:p>
+    <w:p>
+      <w:pPr>
+        <w:ind w:left="1080" w:firstLine="720"/>
+      </w:pPr>
+      <w:hyperlink r:id="rId25" w:history="1">
+        <w:r>
+          <w:rPr>
+            <w:rStyle w:val="Hyperlink"/>
+          </w:rPr>
+          <w:t>https://structy.net/problems/undirected-path</w:t>
+        </w:r>
+      </w:hyperlink>
+    </w:p>
+    <w:p>
+      <w:pPr>
+        <w:pStyle w:val="Heading3"/>
+      </w:pPr>
+      <w:r>
+        <w:t>Details</w:t>
+      </w:r>
+    </w:p>
+    <w:p>
+      <w:pPr>
+        <w:pStyle w:val="ListParagraph"/>
+        <w:numPr>
+          <w:ilvl w:val="0"/>
+          <w:numId w:val="30"/>
+        </w:numPr>
+      </w:pPr>
+      <w:r>
+        <w:t>``` Code Implementation```</w:t>
+      </w:r>
+      <w:r>
+        <w:t xml:space="preserve"> &lt;/undirected_path&gt;</w:t>
+      </w:r>
+    </w:p>
+    <w:p>
+      <w:pPr>
+        <w:pStyle w:val="ListParagraph"/>
+        <w:numPr>
+          <w:ilvl w:val="0"/>
+          <w:numId w:val="29"/>
+        </w:numPr>
+      </w:pPr>
+      <w:r>
+        <w:t xml:space="preserve">We will convert our edge list to the adjacency list by building a helper function </w:t>
+      </w:r>
+    </w:p>
+    <w:p>
+      <w:pPr>
+        <w:pStyle w:val="Heading3"/>
+      </w:pPr>
+      <w:r>
+        <w:t>Key Takeaways</w:t>
+      </w:r>
+    </w:p>
+    <w:p>
+      <w:pPr>
+        <w:pStyle w:val="ListParagraph"/>
+        <w:numPr>
+          <w:ilvl w:val="0"/>
+          <w:numId w:val="29"/>
+        </w:numPr>
+      </w:pPr>
+      <w:r>
+        <w:t>Phase 1: convert the edge list to an adjacency list</w:t>
+      </w:r>
+    </w:p>
+    <w:p>
+      <w:pPr>
+        <w:pStyle w:val="ListParagraph"/>
+        <w:numPr>
+          <w:ilvl w:val="0"/>
+          <w:numId w:val="29"/>
+        </w:numPr>
+      </w:pPr>
+      <w:r>
+        <w:t>Phase 2: Perform traversal with the check of preventing infinite loop</w:t>
+      </w:r>
+      <w:r>
+        <w:t xml:space="preserve"> (in JS we add the Set() object)</w:t>
+      </w:r>
+    </w:p>
+    <w:p/>
+    <w:p/>
     <w:sectPr>
       <w:pgSz w:w="12240" w:h="15840"/>
       <w:pgMar w:top="1440" w:right="1800" w:bottom="1440" w:left="1800" w:header="708" w:footer="708" w:gutter="0"/>
@@ -1847,6 +2372,297 @@
     </w:lvl>
   </w:abstractNum>
   <w:abstractNum w:abstractNumId="2" w15:restartNumberingAfterBreak="0">
+    <w:nsid w:val="1E1E1F4E"/>
+    <w:multiLevelType w:val="hybridMultilevel"/>
+    <w:tmpl w:val="A21A3520"/>
+    <w:lvl w:ilvl="0" w:tplc="10090001">
+      <w:start w:val="1"/>
+      <w:numFmt w:val="bullet"/>
+      <w:lvlText w:val=""/>
+      <w:lvlJc w:val="left"/>
+      <w:pPr>
+        <w:ind w:left="720" w:hanging="360"/>
+      </w:pPr>
+      <w:rPr>
+        <w:rFonts w:ascii="Symbol" w:hAnsi="Symbol" w:hint="default"/>
+      </w:rPr>
+    </w:lvl>
+    <w:lvl w:ilvl="1" w:tplc="10090003" w:tentative="1">
+      <w:start w:val="1"/>
+      <w:numFmt w:val="bullet"/>
+      <w:lvlText w:val="o"/>
+      <w:lvlJc w:val="left"/>
+      <w:pPr>
+        <w:ind w:left="1440" w:hanging="360"/>
+      </w:pPr>
+      <w:rPr>
+        <w:rFonts w:ascii="Courier New" w:hAnsi="Courier New" w:cs="Courier New" w:hint="default"/>
+      </w:rPr>
+    </w:lvl>
+    <w:lvl w:ilvl="2" w:tplc="10090005" w:tentative="1">
+      <w:start w:val="1"/>
+      <w:numFmt w:val="bullet"/>
+      <w:lvlText w:val=""/>
+      <w:lvlJc w:val="left"/>
+      <w:pPr>
+        <w:ind w:left="2160" w:hanging="360"/>
+      </w:pPr>
+      <w:rPr>
+        <w:rFonts w:ascii="Wingdings" w:hAnsi="Wingdings" w:hint="default"/>
+      </w:rPr>
+    </w:lvl>
+    <w:lvl w:ilvl="3" w:tplc="10090001" w:tentative="1">
+      <w:start w:val="1"/>
+      <w:numFmt w:val="bullet"/>
+      <w:lvlText w:val=""/>
+      <w:lvlJc w:val="left"/>
+      <w:pPr>
+        <w:ind w:left="2880" w:hanging="360"/>
+      </w:pPr>
+      <w:rPr>
+        <w:rFonts w:ascii="Symbol" w:hAnsi="Symbol" w:hint="default"/>
+      </w:rPr>
+    </w:lvl>
+    <w:lvl w:ilvl="4" w:tplc="10090003" w:tentative="1">
+      <w:start w:val="1"/>
+      <w:numFmt w:val="bullet"/>
+      <w:lvlText w:val="o"/>
+      <w:lvlJc w:val="left"/>
+      <w:pPr>
+        <w:ind w:left="3600" w:hanging="360"/>
+      </w:pPr>
+      <w:rPr>
+        <w:rFonts w:ascii="Courier New" w:hAnsi="Courier New" w:cs="Courier New" w:hint="default"/>
+      </w:rPr>
+    </w:lvl>
+    <w:lvl w:ilvl="5" w:tplc="10090005" w:tentative="1">
+      <w:start w:val="1"/>
+      <w:numFmt w:val="bullet"/>
+      <w:lvlText w:val=""/>
+      <w:lvlJc w:val="left"/>
+      <w:pPr>
+        <w:ind w:left="4320" w:hanging="360"/>
+      </w:pPr>
+      <w:rPr>
+        <w:rFonts w:ascii="Wingdings" w:hAnsi="Wingdings" w:hint="default"/>
+      </w:rPr>
+    </w:lvl>
+    <w:lvl w:ilvl="6" w:tplc="10090001" w:tentative="1">
+      <w:start w:val="1"/>
+      <w:numFmt w:val="bullet"/>
+      <w:lvlText w:val=""/>
+      <w:lvlJc w:val="left"/>
+      <w:pPr>
+        <w:ind w:left="5040" w:hanging="360"/>
+      </w:pPr>
+      <w:rPr>
+        <w:rFonts w:ascii="Symbol" w:hAnsi="Symbol" w:hint="default"/>
+      </w:rPr>
+    </w:lvl>
+    <w:lvl w:ilvl="7" w:tplc="10090003" w:tentative="1">
+      <w:start w:val="1"/>
+      <w:numFmt w:val="bullet"/>
+      <w:lvlText w:val="o"/>
+      <w:lvlJc w:val="left"/>
+      <w:pPr>
+        <w:ind w:left="5760" w:hanging="360"/>
+      </w:pPr>
+      <w:rPr>
+        <w:rFonts w:ascii="Courier New" w:hAnsi="Courier New" w:cs="Courier New" w:hint="default"/>
+      </w:rPr>
+    </w:lvl>
+    <w:lvl w:ilvl="8" w:tplc="10090005" w:tentative="1">
+      <w:start w:val="1"/>
+      <w:numFmt w:val="bullet"/>
+      <w:lvlText w:val=""/>
+      <w:lvlJc w:val="left"/>
+      <w:pPr>
+        <w:ind w:left="6480" w:hanging="360"/>
+      </w:pPr>
+      <w:rPr>
+        <w:rFonts w:ascii="Wingdings" w:hAnsi="Wingdings" w:hint="default"/>
+      </w:rPr>
+    </w:lvl>
+  </w:abstractNum>
+  <w:abstractNum w:abstractNumId="3" w15:restartNumberingAfterBreak="0">
+    <w:nsid w:val="209F18C9"/>
+    <w:multiLevelType w:val="hybridMultilevel"/>
+    <w:tmpl w:val="939AE5AA"/>
+    <w:lvl w:ilvl="0" w:tplc="7A50E7A0">
+      <w:start w:val="1"/>
+      <w:numFmt w:val="decimal"/>
+      <w:lvlText w:val="%1."/>
+      <w:lvlJc w:val="left"/>
+      <w:pPr>
+        <w:ind w:left="720" w:hanging="360"/>
+      </w:pPr>
+      <w:rPr>
+        <w:rFonts w:hint="default"/>
+      </w:rPr>
+    </w:lvl>
+    <w:lvl w:ilvl="1" w:tplc="10090019" w:tentative="1">
+      <w:start w:val="1"/>
+      <w:numFmt w:val="lowerLetter"/>
+      <w:lvlText w:val="%2."/>
+      <w:lvlJc w:val="left"/>
+      <w:pPr>
+        <w:ind w:left="1440" w:hanging="360"/>
+      </w:pPr>
+    </w:lvl>
+    <w:lvl w:ilvl="2" w:tplc="1009001B" w:tentative="1">
+      <w:start w:val="1"/>
+      <w:numFmt w:val="lowerRoman"/>
+      <w:lvlText w:val="%3."/>
+      <w:lvlJc w:val="right"/>
+      <w:pPr>
+        <w:ind w:left="2160" w:hanging="180"/>
+      </w:pPr>
+    </w:lvl>
+    <w:lvl w:ilvl="3" w:tplc="1009000F" w:tentative="1">
+      <w:start w:val="1"/>
+      <w:numFmt w:val="decimal"/>
+      <w:lvlText w:val="%4."/>
+      <w:lvlJc w:val="left"/>
+      <w:pPr>
+        <w:ind w:left="2880" w:hanging="360"/>
+      </w:pPr>
+    </w:lvl>
+    <w:lvl w:ilvl="4" w:tplc="10090019" w:tentative="1">
+      <w:start w:val="1"/>
+      <w:numFmt w:val="lowerLetter"/>
+      <w:lvlText w:val="%5."/>
+      <w:lvlJc w:val="left"/>
+      <w:pPr>
+        <w:ind w:left="3600" w:hanging="360"/>
+      </w:pPr>
+    </w:lvl>
+    <w:lvl w:ilvl="5" w:tplc="1009001B" w:tentative="1">
+      <w:start w:val="1"/>
+      <w:numFmt w:val="lowerRoman"/>
+      <w:lvlText w:val="%6."/>
+      <w:lvlJc w:val="right"/>
+      <w:pPr>
+        <w:ind w:left="4320" w:hanging="180"/>
+      </w:pPr>
+    </w:lvl>
+    <w:lvl w:ilvl="6" w:tplc="1009000F" w:tentative="1">
+      <w:start w:val="1"/>
+      <w:numFmt w:val="decimal"/>
+      <w:lvlText w:val="%7."/>
+      <w:lvlJc w:val="left"/>
+      <w:pPr>
+        <w:ind w:left="5040" w:hanging="360"/>
+      </w:pPr>
+    </w:lvl>
+    <w:lvl w:ilvl="7" w:tplc="10090019" w:tentative="1">
+      <w:start w:val="1"/>
+      <w:numFmt w:val="lowerLetter"/>
+      <w:lvlText w:val="%8."/>
+      <w:lvlJc w:val="left"/>
+      <w:pPr>
+        <w:ind w:left="5760" w:hanging="360"/>
+      </w:pPr>
+    </w:lvl>
+    <w:lvl w:ilvl="8" w:tplc="1009001B" w:tentative="1">
+      <w:start w:val="1"/>
+      <w:numFmt w:val="lowerRoman"/>
+      <w:lvlText w:val="%9."/>
+      <w:lvlJc w:val="right"/>
+      <w:pPr>
+        <w:ind w:left="6480" w:hanging="180"/>
+      </w:pPr>
+    </w:lvl>
+  </w:abstractNum>
+  <w:abstractNum w:abstractNumId="4" w15:restartNumberingAfterBreak="0">
+    <w:nsid w:val="25590733"/>
+    <w:multiLevelType w:val="hybridMultilevel"/>
+    <w:tmpl w:val="DFA20492"/>
+    <w:lvl w:ilvl="0" w:tplc="D17AB37A">
+      <w:start w:val="1"/>
+      <w:numFmt w:val="decimal"/>
+      <w:lvlText w:val="%1."/>
+      <w:lvlJc w:val="left"/>
+      <w:pPr>
+        <w:ind w:left="2160" w:hanging="360"/>
+      </w:pPr>
+      <w:rPr>
+        <w:rFonts w:hint="default"/>
+      </w:rPr>
+    </w:lvl>
+    <w:lvl w:ilvl="1" w:tplc="10090019" w:tentative="1">
+      <w:start w:val="1"/>
+      <w:numFmt w:val="lowerLetter"/>
+      <w:lvlText w:val="%2."/>
+      <w:lvlJc w:val="left"/>
+      <w:pPr>
+        <w:ind w:left="2880" w:hanging="360"/>
+      </w:pPr>
+    </w:lvl>
+    <w:lvl w:ilvl="2" w:tplc="1009001B" w:tentative="1">
+      <w:start w:val="1"/>
+      <w:numFmt w:val="lowerRoman"/>
+      <w:lvlText w:val="%3."/>
+      <w:lvlJc w:val="right"/>
+      <w:pPr>
+        <w:ind w:left="3600" w:hanging="180"/>
+      </w:pPr>
+    </w:lvl>
+    <w:lvl w:ilvl="3" w:tplc="1009000F" w:tentative="1">
+      <w:start w:val="1"/>
+      <w:numFmt w:val="decimal"/>
+      <w:lvlText w:val="%4."/>
+      <w:lvlJc w:val="left"/>
+      <w:pPr>
+        <w:ind w:left="4320" w:hanging="360"/>
+      </w:pPr>
+    </w:lvl>
+    <w:lvl w:ilvl="4" w:tplc="10090019" w:tentative="1">
+      <w:start w:val="1"/>
+      <w:numFmt w:val="lowerLetter"/>
+      <w:lvlText w:val="%5."/>
+      <w:lvlJc w:val="left"/>
+      <w:pPr>
+        <w:ind w:left="5040" w:hanging="360"/>
+      </w:pPr>
+    </w:lvl>
+    <w:lvl w:ilvl="5" w:tplc="1009001B" w:tentative="1">
+      <w:start w:val="1"/>
+      <w:numFmt w:val="lowerRoman"/>
+      <w:lvlText w:val="%6."/>
+      <w:lvlJc w:val="right"/>
+      <w:pPr>
+        <w:ind w:left="5760" w:hanging="180"/>
+      </w:pPr>
+    </w:lvl>
+    <w:lvl w:ilvl="6" w:tplc="1009000F" w:tentative="1">
+      <w:start w:val="1"/>
+      <w:numFmt w:val="decimal"/>
+      <w:lvlText w:val="%7."/>
+      <w:lvlJc w:val="left"/>
+      <w:pPr>
+        <w:ind w:left="6480" w:hanging="360"/>
+      </w:pPr>
+    </w:lvl>
+    <w:lvl w:ilvl="7" w:tplc="10090019" w:tentative="1">
+      <w:start w:val="1"/>
+      <w:numFmt w:val="lowerLetter"/>
+      <w:lvlText w:val="%8."/>
+      <w:lvlJc w:val="left"/>
+      <w:pPr>
+        <w:ind w:left="7200" w:hanging="360"/>
+      </w:pPr>
+    </w:lvl>
+    <w:lvl w:ilvl="8" w:tplc="1009001B" w:tentative="1">
+      <w:start w:val="1"/>
+      <w:numFmt w:val="lowerRoman"/>
+      <w:lvlText w:val="%9."/>
+      <w:lvlJc w:val="right"/>
+      <w:pPr>
+        <w:ind w:left="7920" w:hanging="180"/>
+      </w:pPr>
+    </w:lvl>
+  </w:abstractNum>
+  <w:abstractNum w:abstractNumId="5" w15:restartNumberingAfterBreak="0">
     <w:nsid w:val="2B627D71"/>
     <w:multiLevelType w:val="hybridMultilevel"/>
     <w:tmpl w:val="CA9E89C0"/>
@@ -1937,7 +2753,233 @@
       </w:pPr>
     </w:lvl>
   </w:abstractNum>
-  <w:abstractNum w:abstractNumId="3" w15:restartNumberingAfterBreak="0">
+  <w:abstractNum w:abstractNumId="6" w15:restartNumberingAfterBreak="0">
+    <w:nsid w:val="2DA418B1"/>
+    <w:multiLevelType w:val="hybridMultilevel"/>
+    <w:tmpl w:val="DEE0C198"/>
+    <w:lvl w:ilvl="0" w:tplc="10090001">
+      <w:start w:val="1"/>
+      <w:numFmt w:val="bullet"/>
+      <w:lvlText w:val=""/>
+      <w:lvlJc w:val="left"/>
+      <w:pPr>
+        <w:ind w:left="2520" w:hanging="360"/>
+      </w:pPr>
+      <w:rPr>
+        <w:rFonts w:ascii="Symbol" w:hAnsi="Symbol" w:hint="default"/>
+      </w:rPr>
+    </w:lvl>
+    <w:lvl w:ilvl="1" w:tplc="10090003" w:tentative="1">
+      <w:start w:val="1"/>
+      <w:numFmt w:val="bullet"/>
+      <w:lvlText w:val="o"/>
+      <w:lvlJc w:val="left"/>
+      <w:pPr>
+        <w:ind w:left="3240" w:hanging="360"/>
+      </w:pPr>
+      <w:rPr>
+        <w:rFonts w:ascii="Courier New" w:hAnsi="Courier New" w:cs="Courier New" w:hint="default"/>
+      </w:rPr>
+    </w:lvl>
+    <w:lvl w:ilvl="2" w:tplc="10090005" w:tentative="1">
+      <w:start w:val="1"/>
+      <w:numFmt w:val="bullet"/>
+      <w:lvlText w:val=""/>
+      <w:lvlJc w:val="left"/>
+      <w:pPr>
+        <w:ind w:left="3960" w:hanging="360"/>
+      </w:pPr>
+      <w:rPr>
+        <w:rFonts w:ascii="Wingdings" w:hAnsi="Wingdings" w:hint="default"/>
+      </w:rPr>
+    </w:lvl>
+    <w:lvl w:ilvl="3" w:tplc="10090001" w:tentative="1">
+      <w:start w:val="1"/>
+      <w:numFmt w:val="bullet"/>
+      <w:lvlText w:val=""/>
+      <w:lvlJc w:val="left"/>
+      <w:pPr>
+        <w:ind w:left="4680" w:hanging="360"/>
+      </w:pPr>
+      <w:rPr>
+        <w:rFonts w:ascii="Symbol" w:hAnsi="Symbol" w:hint="default"/>
+      </w:rPr>
+    </w:lvl>
+    <w:lvl w:ilvl="4" w:tplc="10090003" w:tentative="1">
+      <w:start w:val="1"/>
+      <w:numFmt w:val="bullet"/>
+      <w:lvlText w:val="o"/>
+      <w:lvlJc w:val="left"/>
+      <w:pPr>
+        <w:ind w:left="5400" w:hanging="360"/>
+      </w:pPr>
+      <w:rPr>
+        <w:rFonts w:ascii="Courier New" w:hAnsi="Courier New" w:cs="Courier New" w:hint="default"/>
+      </w:rPr>
+    </w:lvl>
+    <w:lvl w:ilvl="5" w:tplc="10090005" w:tentative="1">
+      <w:start w:val="1"/>
+      <w:numFmt w:val="bullet"/>
+      <w:lvlText w:val=""/>
+      <w:lvlJc w:val="left"/>
+      <w:pPr>
+        <w:ind w:left="6120" w:hanging="360"/>
+      </w:pPr>
+      <w:rPr>
+        <w:rFonts w:ascii="Wingdings" w:hAnsi="Wingdings" w:hint="default"/>
+      </w:rPr>
+    </w:lvl>
+    <w:lvl w:ilvl="6" w:tplc="10090001" w:tentative="1">
+      <w:start w:val="1"/>
+      <w:numFmt w:val="bullet"/>
+      <w:lvlText w:val=""/>
+      <w:lvlJc w:val="left"/>
+      <w:pPr>
+        <w:ind w:left="6840" w:hanging="360"/>
+      </w:pPr>
+      <w:rPr>
+        <w:rFonts w:ascii="Symbol" w:hAnsi="Symbol" w:hint="default"/>
+      </w:rPr>
+    </w:lvl>
+    <w:lvl w:ilvl="7" w:tplc="10090003" w:tentative="1">
+      <w:start w:val="1"/>
+      <w:numFmt w:val="bullet"/>
+      <w:lvlText w:val="o"/>
+      <w:lvlJc w:val="left"/>
+      <w:pPr>
+        <w:ind w:left="7560" w:hanging="360"/>
+      </w:pPr>
+      <w:rPr>
+        <w:rFonts w:ascii="Courier New" w:hAnsi="Courier New" w:cs="Courier New" w:hint="default"/>
+      </w:rPr>
+    </w:lvl>
+    <w:lvl w:ilvl="8" w:tplc="10090005" w:tentative="1">
+      <w:start w:val="1"/>
+      <w:numFmt w:val="bullet"/>
+      <w:lvlText w:val=""/>
+      <w:lvlJc w:val="left"/>
+      <w:pPr>
+        <w:ind w:left="8280" w:hanging="360"/>
+      </w:pPr>
+      <w:rPr>
+        <w:rFonts w:ascii="Wingdings" w:hAnsi="Wingdings" w:hint="default"/>
+      </w:rPr>
+    </w:lvl>
+  </w:abstractNum>
+  <w:abstractNum w:abstractNumId="7" w15:restartNumberingAfterBreak="0">
+    <w:nsid w:val="315427CD"/>
+    <w:multiLevelType w:val="hybridMultilevel"/>
+    <w:tmpl w:val="8A5C94C6"/>
+    <w:lvl w:ilvl="0" w:tplc="10090001">
+      <w:start w:val="1"/>
+      <w:numFmt w:val="bullet"/>
+      <w:lvlText w:val=""/>
+      <w:lvlJc w:val="left"/>
+      <w:pPr>
+        <w:ind w:left="2520" w:hanging="360"/>
+      </w:pPr>
+      <w:rPr>
+        <w:rFonts w:ascii="Symbol" w:hAnsi="Symbol" w:hint="default"/>
+      </w:rPr>
+    </w:lvl>
+    <w:lvl w:ilvl="1" w:tplc="10090003" w:tentative="1">
+      <w:start w:val="1"/>
+      <w:numFmt w:val="bullet"/>
+      <w:lvlText w:val="o"/>
+      <w:lvlJc w:val="left"/>
+      <w:pPr>
+        <w:ind w:left="3240" w:hanging="360"/>
+      </w:pPr>
+      <w:rPr>
+        <w:rFonts w:ascii="Courier New" w:hAnsi="Courier New" w:cs="Courier New" w:hint="default"/>
+      </w:rPr>
+    </w:lvl>
+    <w:lvl w:ilvl="2" w:tplc="10090005" w:tentative="1">
+      <w:start w:val="1"/>
+      <w:numFmt w:val="bullet"/>
+      <w:lvlText w:val=""/>
+      <w:lvlJc w:val="left"/>
+      <w:pPr>
+        <w:ind w:left="3960" w:hanging="360"/>
+      </w:pPr>
+      <w:rPr>
+        <w:rFonts w:ascii="Wingdings" w:hAnsi="Wingdings" w:hint="default"/>
+      </w:rPr>
+    </w:lvl>
+    <w:lvl w:ilvl="3" w:tplc="10090001" w:tentative="1">
+      <w:start w:val="1"/>
+      <w:numFmt w:val="bullet"/>
+      <w:lvlText w:val=""/>
+      <w:lvlJc w:val="left"/>
+      <w:pPr>
+        <w:ind w:left="4680" w:hanging="360"/>
+      </w:pPr>
+      <w:rPr>
+        <w:rFonts w:ascii="Symbol" w:hAnsi="Symbol" w:hint="default"/>
+      </w:rPr>
+    </w:lvl>
+    <w:lvl w:ilvl="4" w:tplc="10090003" w:tentative="1">
+      <w:start w:val="1"/>
+      <w:numFmt w:val="bullet"/>
+      <w:lvlText w:val="o"/>
+      <w:lvlJc w:val="left"/>
+      <w:pPr>
+        <w:ind w:left="5400" w:hanging="360"/>
+      </w:pPr>
+      <w:rPr>
+        <w:rFonts w:ascii="Courier New" w:hAnsi="Courier New" w:cs="Courier New" w:hint="default"/>
+      </w:rPr>
+    </w:lvl>
+    <w:lvl w:ilvl="5" w:tplc="10090005" w:tentative="1">
+      <w:start w:val="1"/>
+      <w:numFmt w:val="bullet"/>
+      <w:lvlText w:val=""/>
+      <w:lvlJc w:val="left"/>
+      <w:pPr>
+        <w:ind w:left="6120" w:hanging="360"/>
+      </w:pPr>
+      <w:rPr>
+        <w:rFonts w:ascii="Wingdings" w:hAnsi="Wingdings" w:hint="default"/>
+      </w:rPr>
+    </w:lvl>
+    <w:lvl w:ilvl="6" w:tplc="10090001" w:tentative="1">
+      <w:start w:val="1"/>
+      <w:numFmt w:val="bullet"/>
+      <w:lvlText w:val=""/>
+      <w:lvlJc w:val="left"/>
+      <w:pPr>
+        <w:ind w:left="6840" w:hanging="360"/>
+      </w:pPr>
+      <w:rPr>
+        <w:rFonts w:ascii="Symbol" w:hAnsi="Symbol" w:hint="default"/>
+      </w:rPr>
+    </w:lvl>
+    <w:lvl w:ilvl="7" w:tplc="10090003" w:tentative="1">
+      <w:start w:val="1"/>
+      <w:numFmt w:val="bullet"/>
+      <w:lvlText w:val="o"/>
+      <w:lvlJc w:val="left"/>
+      <w:pPr>
+        <w:ind w:left="7560" w:hanging="360"/>
+      </w:pPr>
+      <w:rPr>
+        <w:rFonts w:ascii="Courier New" w:hAnsi="Courier New" w:cs="Courier New" w:hint="default"/>
+      </w:rPr>
+    </w:lvl>
+    <w:lvl w:ilvl="8" w:tplc="10090005" w:tentative="1">
+      <w:start w:val="1"/>
+      <w:numFmt w:val="bullet"/>
+      <w:lvlText w:val=""/>
+      <w:lvlJc w:val="left"/>
+      <w:pPr>
+        <w:ind w:left="8280" w:hanging="360"/>
+      </w:pPr>
+      <w:rPr>
+        <w:rFonts w:ascii="Wingdings" w:hAnsi="Wingdings" w:hint="default"/>
+      </w:rPr>
+    </w:lvl>
+  </w:abstractNum>
+  <w:abstractNum w:abstractNumId="8" w15:restartNumberingAfterBreak="0">
     <w:nsid w:val="34CB1B0D"/>
     <w:multiLevelType w:val="hybridMultilevel"/>
     <w:tmpl w:val="E814E102"/>
@@ -2026,7 +3068,97 @@
       </w:pPr>
     </w:lvl>
   </w:abstractNum>
-  <w:abstractNum w:abstractNumId="4" w15:restartNumberingAfterBreak="0">
+  <w:abstractNum w:abstractNumId="9" w15:restartNumberingAfterBreak="0">
+    <w:nsid w:val="369D65DA"/>
+    <w:multiLevelType w:val="hybridMultilevel"/>
+    <w:tmpl w:val="ECEEF804"/>
+    <w:lvl w:ilvl="0" w:tplc="63541FDA">
+      <w:start w:val="1"/>
+      <w:numFmt w:val="upperRoman"/>
+      <w:pStyle w:val="Heading1"/>
+      <w:lvlText w:val="%1."/>
+      <w:lvlJc w:val="left"/>
+      <w:pPr>
+        <w:ind w:left="1080" w:hanging="720"/>
+      </w:pPr>
+      <w:rPr>
+        <w:rFonts w:hint="default"/>
+      </w:rPr>
+    </w:lvl>
+    <w:lvl w:ilvl="1" w:tplc="10090019" w:tentative="1">
+      <w:start w:val="1"/>
+      <w:numFmt w:val="lowerLetter"/>
+      <w:lvlText w:val="%2."/>
+      <w:lvlJc w:val="left"/>
+      <w:pPr>
+        <w:ind w:left="1440" w:hanging="360"/>
+      </w:pPr>
+    </w:lvl>
+    <w:lvl w:ilvl="2" w:tplc="1009001B" w:tentative="1">
+      <w:start w:val="1"/>
+      <w:numFmt w:val="lowerRoman"/>
+      <w:lvlText w:val="%3."/>
+      <w:lvlJc w:val="right"/>
+      <w:pPr>
+        <w:ind w:left="2160" w:hanging="180"/>
+      </w:pPr>
+    </w:lvl>
+    <w:lvl w:ilvl="3" w:tplc="1009000F" w:tentative="1">
+      <w:start w:val="1"/>
+      <w:numFmt w:val="decimal"/>
+      <w:lvlText w:val="%4."/>
+      <w:lvlJc w:val="left"/>
+      <w:pPr>
+        <w:ind w:left="2880" w:hanging="360"/>
+      </w:pPr>
+    </w:lvl>
+    <w:lvl w:ilvl="4" w:tplc="10090019" w:tentative="1">
+      <w:start w:val="1"/>
+      <w:numFmt w:val="lowerLetter"/>
+      <w:lvlText w:val="%5."/>
+      <w:lvlJc w:val="left"/>
+      <w:pPr>
+        <w:ind w:left="3600" w:hanging="360"/>
+      </w:pPr>
+    </w:lvl>
+    <w:lvl w:ilvl="5" w:tplc="1009001B" w:tentative="1">
+      <w:start w:val="1"/>
+      <w:numFmt w:val="lowerRoman"/>
+      <w:lvlText w:val="%6."/>
+      <w:lvlJc w:val="right"/>
+      <w:pPr>
+        <w:ind w:left="4320" w:hanging="180"/>
+      </w:pPr>
+    </w:lvl>
+    <w:lvl w:ilvl="6" w:tplc="1009000F" w:tentative="1">
+      <w:start w:val="1"/>
+      <w:numFmt w:val="decimal"/>
+      <w:lvlText w:val="%7."/>
+      <w:lvlJc w:val="left"/>
+      <w:pPr>
+        <w:ind w:left="5040" w:hanging="360"/>
+      </w:pPr>
+    </w:lvl>
+    <w:lvl w:ilvl="7" w:tplc="10090019" w:tentative="1">
+      <w:start w:val="1"/>
+      <w:numFmt w:val="lowerLetter"/>
+      <w:lvlText w:val="%8."/>
+      <w:lvlJc w:val="left"/>
+      <w:pPr>
+        <w:ind w:left="5760" w:hanging="360"/>
+      </w:pPr>
+    </w:lvl>
+    <w:lvl w:ilvl="8" w:tplc="1009001B" w:tentative="1">
+      <w:start w:val="1"/>
+      <w:numFmt w:val="lowerRoman"/>
+      <w:lvlText w:val="%9."/>
+      <w:lvlJc w:val="right"/>
+      <w:pPr>
+        <w:ind w:left="6480" w:hanging="180"/>
+      </w:pPr>
+    </w:lvl>
+  </w:abstractNum>
+  <w:abstractNum w:abstractNumId="10" w15:restartNumberingAfterBreak="0">
     <w:nsid w:val="3CA70C0A"/>
     <w:multiLevelType w:val="hybridMultilevel"/>
     <w:tmpl w:val="D4929E0C"/>
@@ -2115,7 +3247,7 @@
       </w:pPr>
     </w:lvl>
   </w:abstractNum>
-  <w:abstractNum w:abstractNumId="5" w15:restartNumberingAfterBreak="0">
+  <w:abstractNum w:abstractNumId="11" w15:restartNumberingAfterBreak="0">
     <w:nsid w:val="3EE17EE6"/>
     <w:multiLevelType w:val="hybridMultilevel"/>
     <w:tmpl w:val="2C2C066C"/>
@@ -2228,7 +3360,7 @@
       </w:rPr>
     </w:lvl>
   </w:abstractNum>
-  <w:abstractNum w:abstractNumId="6" w15:restartNumberingAfterBreak="0">
+  <w:abstractNum w:abstractNumId="12" w15:restartNumberingAfterBreak="0">
     <w:nsid w:val="5D41635E"/>
     <w:multiLevelType w:val="hybridMultilevel"/>
     <w:tmpl w:val="2A7C2FEC"/>
@@ -2317,7 +3449,7 @@
       </w:pPr>
     </w:lvl>
   </w:abstractNum>
-  <w:abstractNum w:abstractNumId="7" w15:restartNumberingAfterBreak="0">
+  <w:abstractNum w:abstractNumId="13" w15:restartNumberingAfterBreak="0">
     <w:nsid w:val="5EAE0732"/>
     <w:multiLevelType w:val="hybridMultilevel"/>
     <w:tmpl w:val="C2B075A4"/>
@@ -2406,7 +3538,7 @@
       </w:pPr>
     </w:lvl>
   </w:abstractNum>
-  <w:abstractNum w:abstractNumId="8" w15:restartNumberingAfterBreak="0">
+  <w:abstractNum w:abstractNumId="14" w15:restartNumberingAfterBreak="0">
     <w:nsid w:val="61AB28FE"/>
     <w:multiLevelType w:val="hybridMultilevel"/>
     <w:tmpl w:val="3D320C72"/>
@@ -2496,7 +3628,7 @@
       </w:pPr>
     </w:lvl>
   </w:abstractNum>
-  <w:abstractNum w:abstractNumId="9" w15:restartNumberingAfterBreak="0">
+  <w:abstractNum w:abstractNumId="15" w15:restartNumberingAfterBreak="0">
     <w:nsid w:val="66AE7620"/>
     <w:multiLevelType w:val="hybridMultilevel"/>
     <w:tmpl w:val="E61451EC"/>
@@ -2609,14 +3741,13 @@
       </w:rPr>
     </w:lvl>
   </w:abstractNum>
-  <w:abstractNum w:abstractNumId="10" w15:restartNumberingAfterBreak="0">
+  <w:abstractNum w:abstractNumId="16" w15:restartNumberingAfterBreak="0">
     <w:nsid w:val="77F96AE0"/>
     <w:multiLevelType w:val="hybridMultilevel"/>
     <w:tmpl w:val="5E2C29F0"/>
     <w:lvl w:ilvl="0" w:tplc="51E412B2">
       <w:start w:val="1"/>
       <w:numFmt w:val="upperRoman"/>
-      <w:pStyle w:val="Heading1"/>
       <w:lvlText w:val="%1."/>
       <w:lvlJc w:val="left"/>
       <w:pPr>
@@ -2699,7 +3830,7 @@
       </w:pPr>
     </w:lvl>
   </w:abstractNum>
-  <w:abstractNum w:abstractNumId="11" w15:restartNumberingAfterBreak="0">
+  <w:abstractNum w:abstractNumId="17" w15:restartNumberingAfterBreak="0">
     <w:nsid w:val="7BE30063"/>
     <w:multiLevelType w:val="hybridMultilevel"/>
     <w:tmpl w:val="9CEA4F3E"/>
@@ -2788,7 +3919,7 @@
       </w:pPr>
     </w:lvl>
   </w:abstractNum>
-  <w:abstractNum w:abstractNumId="12" w15:restartNumberingAfterBreak="0">
+  <w:abstractNum w:abstractNumId="18" w15:restartNumberingAfterBreak="0">
     <w:nsid w:val="7F650ABA"/>
     <w:multiLevelType w:val="hybridMultilevel"/>
     <w:tmpl w:val="5D645328"/>
@@ -2881,64 +4012,64 @@
     <w:abstractNumId w:val="0"/>
   </w:num>
   <w:num w:numId="2" w16cid:durableId="275985005">
-    <w:abstractNumId w:val="4"/>
+    <w:abstractNumId w:val="10"/>
   </w:num>
   <w:num w:numId="3" w16cid:durableId="1182890181">
-    <w:abstractNumId w:val="10"/>
+    <w:abstractNumId w:val="16"/>
   </w:num>
   <w:num w:numId="4" w16cid:durableId="91972752">
-    <w:abstractNumId w:val="6"/>
+    <w:abstractNumId w:val="12"/>
   </w:num>
   <w:num w:numId="5" w16cid:durableId="221331889">
-    <w:abstractNumId w:val="9"/>
+    <w:abstractNumId w:val="15"/>
   </w:num>
   <w:num w:numId="6" w16cid:durableId="1031036478">
+    <w:abstractNumId w:val="17"/>
+  </w:num>
+  <w:num w:numId="7" w16cid:durableId="1283876921">
+    <w:abstractNumId w:val="5"/>
+  </w:num>
+  <w:num w:numId="8" w16cid:durableId="1950696786">
+    <w:abstractNumId w:val="18"/>
+  </w:num>
+  <w:num w:numId="9" w16cid:durableId="1358312852">
     <w:abstractNumId w:val="11"/>
   </w:num>
-  <w:num w:numId="7" w16cid:durableId="1283876921">
-    <w:abstractNumId w:val="2"/>
-  </w:num>
-  <w:num w:numId="8" w16cid:durableId="1950696786">
-    <w:abstractNumId w:val="12"/>
-  </w:num>
-  <w:num w:numId="9" w16cid:durableId="1358312852">
-    <w:abstractNumId w:val="5"/>
-  </w:num>
   <w:num w:numId="10" w16cid:durableId="2000577847">
-    <w:abstractNumId w:val="7"/>
+    <w:abstractNumId w:val="13"/>
   </w:num>
   <w:num w:numId="11" w16cid:durableId="1700660037">
-    <w:abstractNumId w:val="8"/>
+    <w:abstractNumId w:val="14"/>
   </w:num>
   <w:num w:numId="12" w16cid:durableId="217939371">
-    <w:abstractNumId w:val="10"/>
+    <w:abstractNumId w:val="16"/>
     <w:lvlOverride w:ilvl="0">
       <w:startOverride w:val="1"/>
     </w:lvlOverride>
   </w:num>
   <w:num w:numId="13" w16cid:durableId="1807428791">
-    <w:abstractNumId w:val="2"/>
+    <w:abstractNumId w:val="5"/>
     <w:lvlOverride w:ilvl="0">
       <w:startOverride w:val="1"/>
     </w:lvlOverride>
   </w:num>
   <w:num w:numId="14" w16cid:durableId="540289504">
-    <w:abstractNumId w:val="10"/>
+    <w:abstractNumId w:val="16"/>
     <w:lvlOverride w:ilvl="0">
       <w:startOverride w:val="1"/>
     </w:lvlOverride>
   </w:num>
   <w:num w:numId="15" w16cid:durableId="1543442862">
-    <w:abstractNumId w:val="2"/>
+    <w:abstractNumId w:val="5"/>
   </w:num>
   <w:num w:numId="16" w16cid:durableId="1604024315">
-    <w:abstractNumId w:val="2"/>
+    <w:abstractNumId w:val="5"/>
     <w:lvlOverride w:ilvl="0">
       <w:startOverride w:val="1"/>
     </w:lvlOverride>
   </w:num>
   <w:num w:numId="17" w16cid:durableId="780224305">
-    <w:abstractNumId w:val="2"/>
+    <w:abstractNumId w:val="5"/>
     <w:lvlOverride w:ilvl="0">
       <w:startOverride w:val="1"/>
     </w:lvlOverride>
@@ -2947,31 +4078,55 @@
     <w:abstractNumId w:val="1"/>
   </w:num>
   <w:num w:numId="19" w16cid:durableId="942763619">
-    <w:abstractNumId w:val="2"/>
+    <w:abstractNumId w:val="5"/>
     <w:lvlOverride w:ilvl="0">
       <w:startOverride w:val="1"/>
     </w:lvlOverride>
   </w:num>
   <w:num w:numId="20" w16cid:durableId="1440753501">
-    <w:abstractNumId w:val="10"/>
+    <w:abstractNumId w:val="16"/>
     <w:lvlOverride w:ilvl="0">
       <w:startOverride w:val="1"/>
     </w:lvlOverride>
   </w:num>
   <w:num w:numId="21" w16cid:durableId="756171913">
-    <w:abstractNumId w:val="2"/>
+    <w:abstractNumId w:val="5"/>
     <w:lvlOverride w:ilvl="0">
       <w:startOverride w:val="1"/>
     </w:lvlOverride>
   </w:num>
   <w:num w:numId="22" w16cid:durableId="1720741327">
-    <w:abstractNumId w:val="3"/>
+    <w:abstractNumId w:val="8"/>
   </w:num>
   <w:num w:numId="23" w16cid:durableId="552238097">
-    <w:abstractNumId w:val="2"/>
+    <w:abstractNumId w:val="5"/>
     <w:lvlOverride w:ilvl="0">
       <w:startOverride w:val="1"/>
     </w:lvlOverride>
+  </w:num>
+  <w:num w:numId="24" w16cid:durableId="793908275">
+    <w:abstractNumId w:val="9"/>
+  </w:num>
+  <w:num w:numId="25" w16cid:durableId="1625503595">
+    <w:abstractNumId w:val="3"/>
+  </w:num>
+  <w:num w:numId="26" w16cid:durableId="1919440918">
+    <w:abstractNumId w:val="2"/>
+  </w:num>
+  <w:num w:numId="27" w16cid:durableId="679815967">
+    <w:abstractNumId w:val="5"/>
+    <w:lvlOverride w:ilvl="0">
+      <w:startOverride w:val="1"/>
+    </w:lvlOverride>
+  </w:num>
+  <w:num w:numId="28" w16cid:durableId="1717466639">
+    <w:abstractNumId w:val="4"/>
+  </w:num>
+  <w:num w:numId="29" w16cid:durableId="118038120">
+    <w:abstractNumId w:val="7"/>
+  </w:num>
+  <w:num w:numId="30" w16cid:durableId="2105149841">
+    <w:abstractNumId w:val="6"/>
   </w:num>
 </w:numbering>
 </file>
@@ -3382,10 +4537,10 @@
     <w:link w:val="Heading1Char"/>
     <w:uiPriority w:val="9"/>
     <w:qFormat/>
-    <w:rsid w:val="00555C28"/>
+    <w:rsid w:val="00277D75"/>
     <w:pPr>
       <w:numPr>
-        <w:numId w:val="3"/>
+        <w:numId w:val="24"/>
       </w:numPr>
       <w:outlineLvl w:val="0"/>
     </w:pPr>
@@ -3544,10 +4699,8 @@
     <w:basedOn w:val="DefaultParagraphFont"/>
     <w:link w:val="Heading1"/>
     <w:uiPriority w:val="9"/>
-    <w:rsid w:val="00555C28"/>
+    <w:rsid w:val="00277D75"/>
     <w:rPr>
-      <w:rFonts w:asciiTheme="majorHAnsi" w:eastAsiaTheme="majorEastAsia" w:hAnsiTheme="majorHAnsi" w:cstheme="majorBidi"/>
-      <w:color w:val="1F3763" w:themeColor="accent1" w:themeShade="7F"/>
       <w:sz w:val="32"/>
       <w:szCs w:val="32"/>
     </w:rPr>

</xml_diff>